<commit_message>
complete encoder stack note
</commit_message>
<xml_diff>
--- a/transformer/transformer_book/transformer_origin/Note_Transformers_for_NLP.docx
+++ b/transformer/transformer_book/transformer_origin/Note_Transformers_for_NLP.docx
@@ -171,6 +171,7 @@
           <w:rFonts w:ascii="Times New Roman" w:hAnsi="Times New Roman" w:cs="Times New Roman"/>
         </w:rPr>
       </w:pPr>
+      <w:proofErr w:type="spellStart"/>
       <w:r>
         <w:rPr>
           <w:rStyle w:val="Emphasis"/>
@@ -180,7 +181,19 @@
           <w:szCs w:val="28"/>
           <w:shd w:val="clear" w:color="auto" w:fill="FFFFFF"/>
         </w:rPr>
-        <w:t>LayerNormalization (x + Sublayer(x))</w:t>
+        <w:t>LayerNormalization</w:t>
+      </w:r>
+      <w:proofErr w:type="spellEnd"/>
+      <w:r>
+        <w:rPr>
+          <w:rStyle w:val="Emphasis"/>
+          <w:rFonts w:ascii="Palatino Linotype" w:hAnsi="Palatino Linotype"/>
+          <w:color w:val="333333"/>
+          <w:sz w:val="28"/>
+          <w:szCs w:val="28"/>
+          <w:shd w:val="clear" w:color="auto" w:fill="FFFFFF"/>
+        </w:rPr>
+        <w:t> (x + Sublayer(x))</w:t>
       </w:r>
     </w:p>
     <w:p>
@@ -198,7 +211,21 @@
         <w:rPr>
           <w:rFonts w:ascii="Times New Roman" w:hAnsi="Times New Roman" w:cs="Times New Roman"/>
         </w:rPr>
-        <w:t>The multihead attention mechanisms perform the same function from layer 1 to 6. However, they do not perform the same tasks. Each layer learns from the previous layer and explore different ways of associating the tokens in the sequence</w:t>
+        <w:t xml:space="preserve">The </w:t>
+      </w:r>
+      <w:proofErr w:type="spellStart"/>
+      <w:r>
+        <w:rPr>
+          <w:rFonts w:ascii="Times New Roman" w:hAnsi="Times New Roman" w:cs="Times New Roman"/>
+        </w:rPr>
+        <w:t>multihead</w:t>
+      </w:r>
+      <w:proofErr w:type="spellEnd"/>
+      <w:r>
+        <w:rPr>
+          <w:rFonts w:ascii="Times New Roman" w:hAnsi="Times New Roman" w:cs="Times New Roman"/>
+        </w:rPr>
+        <w:t xml:space="preserve"> attention mechanisms perform the same function from layer 1 to 6. However, they do not perform the same tasks. Each layer learns from the previous layer and explore different ways of associating the tokens in the sequence</w:t>
       </w:r>
     </w:p>
     <w:p>
@@ -334,6 +361,18 @@
         </w:rPr>
         <w:t>ce</w:t>
       </w:r>
+    </w:p>
+    <w:p>
+      <w:pPr>
+        <w:pStyle w:val="ListParagraph"/>
+        <w:numPr>
+          <w:ilvl w:val="0"/>
+          <w:numId w:val="1"/>
+        </w:numPr>
+        <w:rPr>
+          <w:rFonts w:ascii="Times New Roman" w:hAnsi="Times New Roman" w:cs="Times New Roman"/>
+        </w:rPr>
+      </w:pPr>
     </w:p>
     <w:p>
       <w:pPr>
@@ -478,7 +517,21 @@
         <w:rPr>
           <w:rFonts w:ascii="Times New Roman" w:hAnsi="Times New Roman" w:cs="Times New Roman"/>
         </w:rPr>
-        <w:t>+ Here we could run a huge calculation by training the model using d_model = 512 dimension as they are now.</w:t>
+        <w:t xml:space="preserve">+ Here we could run a huge calculation by training the model using </w:t>
+      </w:r>
+      <w:proofErr w:type="spellStart"/>
+      <w:r>
+        <w:rPr>
+          <w:rFonts w:ascii="Times New Roman" w:hAnsi="Times New Roman" w:cs="Times New Roman"/>
+        </w:rPr>
+        <w:t>d_model</w:t>
+      </w:r>
+      <w:proofErr w:type="spellEnd"/>
+      <w:r>
+        <w:rPr>
+          <w:rFonts w:ascii="Times New Roman" w:hAnsi="Times New Roman" w:cs="Times New Roman"/>
+        </w:rPr>
+        <w:t xml:space="preserve"> = 512 dimension as they are now.</w:t>
       </w:r>
     </w:p>
     <w:p>
@@ -833,6 +886,7 @@
         </w:rPr>
         <w:t xml:space="preserve">- And then concatenated: </w:t>
       </w:r>
+      <w:proofErr w:type="spellStart"/>
       <w:r>
         <w:rPr>
           <w:rStyle w:val="Emphasis"/>
@@ -844,6 +898,7 @@
         </w:rPr>
         <w:t>MultiHead</w:t>
       </w:r>
+      <w:proofErr w:type="spellEnd"/>
       <w:r>
         <w:rPr>
           <w:rFonts w:ascii="Palatino Linotype" w:hAnsi="Palatino Linotype"/>
@@ -875,6 +930,7 @@
         </w:rPr>
         <w:t>) = </w:t>
       </w:r>
+      <w:proofErr w:type="spellStart"/>
       <w:r>
         <w:rPr>
           <w:rStyle w:val="Emphasis"/>
@@ -886,6 +942,7 @@
         </w:rPr>
         <w:t>Concat</w:t>
       </w:r>
+      <w:proofErr w:type="spellEnd"/>
       <w:r>
         <w:rPr>
           <w:rFonts w:ascii="Palatino Linotype" w:hAnsi="Palatino Linotype"/>
@@ -1189,6 +1246,7 @@
         </w:rPr>
         <w:t>, </w:t>
       </w:r>
+      <w:proofErr w:type="spellStart"/>
       <w:r>
         <w:rPr>
           <w:rStyle w:val="Emphasis"/>
@@ -1213,6 +1271,7 @@
         </w:rPr>
         <w:t>model</w:t>
       </w:r>
+      <w:proofErr w:type="spellEnd"/>
       <w:r>
         <w:rPr>
           <w:rFonts w:ascii="Palatino Linotype" w:hAnsi="Palatino Linotype"/>
@@ -1309,7 +1368,29 @@
           <w:szCs w:val="21"/>
           <w:shd w:val="clear" w:color="auto" w:fill="FFFFFF"/>
         </w:rPr>
-        <w:t>dim of 64, which is activated and trained when a word vector seeks all the key-value pairs of the other word vectors, in cluding itself in self attention</w:t>
+        <w:t xml:space="preserve">dim of 64, which is activated and trained when a word vector seeks all the key-value pairs of the other word vectors, in </w:t>
+      </w:r>
+      <w:proofErr w:type="spellStart"/>
+      <w:r>
+        <w:rPr>
+          <w:rFonts w:ascii="Palatino Linotype" w:hAnsi="Palatino Linotype"/>
+          <w:color w:val="333333"/>
+          <w:sz w:val="21"/>
+          <w:szCs w:val="21"/>
+          <w:shd w:val="clear" w:color="auto" w:fill="FFFFFF"/>
+        </w:rPr>
+        <w:t>cluding</w:t>
+      </w:r>
+      <w:proofErr w:type="spellEnd"/>
+      <w:r>
+        <w:rPr>
+          <w:rFonts w:ascii="Palatino Linotype" w:hAnsi="Palatino Linotype"/>
+          <w:color w:val="333333"/>
+          <w:sz w:val="21"/>
+          <w:szCs w:val="21"/>
+          <w:shd w:val="clear" w:color="auto" w:fill="FFFFFF"/>
+        </w:rPr>
+        <w:t xml:space="preserve"> itself in self attention</w:t>
       </w:r>
     </w:p>
     <w:p>
@@ -1418,6 +1499,727 @@
             </a:graphic>
           </wp:inline>
         </w:drawing>
+      </w:r>
+    </w:p>
+    <w:p>
+      <w:pPr>
+        <w:rPr>
+          <w:rFonts w:ascii="Palatino Linotype" w:hAnsi="Palatino Linotype"/>
+          <w:color w:val="333333"/>
+          <w:sz w:val="21"/>
+          <w:szCs w:val="21"/>
+          <w:shd w:val="clear" w:color="auto" w:fill="FFFFFF"/>
+        </w:rPr>
+      </w:pPr>
+      <w:r>
+        <w:rPr>
+          <w:rFonts w:ascii="Palatino Linotype" w:hAnsi="Palatino Linotype"/>
+          <w:color w:val="333333"/>
+          <w:sz w:val="21"/>
+          <w:szCs w:val="21"/>
+          <w:shd w:val="clear" w:color="auto" w:fill="FFFFFF"/>
+        </w:rPr>
+        <w:t xml:space="preserve">Self-attention mechanism: </w:t>
+      </w:r>
+      <w:hyperlink r:id="rId9" w:history="1">
+        <w:r>
+          <w:rPr>
+            <w:rStyle w:val="Hyperlink"/>
+            <w:rFonts w:ascii="Palatino Linotype" w:hAnsi="Palatino Linotype"/>
+            <w:sz w:val="21"/>
+            <w:szCs w:val="21"/>
+            <w:shd w:val="clear" w:color="auto" w:fill="FFFFFF"/>
+          </w:rPr>
+          <w:t>https://colab.research.google.com/drive/1rPk3ohrmVclqhH7uQ7qys4oznDdAhpzF?authuser=1</w:t>
+        </w:r>
+      </w:hyperlink>
+    </w:p>
+    <w:p>
+      <w:pPr>
+        <w:rPr>
+          <w:rFonts w:ascii="Palatino Linotype" w:hAnsi="Palatino Linotype"/>
+          <w:b/>
+          <w:bCs/>
+          <w:color w:val="333333"/>
+          <w:sz w:val="21"/>
+          <w:szCs w:val="21"/>
+          <w:shd w:val="clear" w:color="auto" w:fill="FFFFFF"/>
+        </w:rPr>
+      </w:pPr>
+      <w:r>
+        <w:rPr>
+          <w:rFonts w:ascii="Palatino Linotype" w:hAnsi="Palatino Linotype"/>
+          <w:b/>
+          <w:bCs/>
+          <w:color w:val="333333"/>
+          <w:sz w:val="21"/>
+          <w:szCs w:val="21"/>
+          <w:shd w:val="clear" w:color="auto" w:fill="FFFFFF"/>
+        </w:rPr>
+        <w:t>1d/ Post-layer normalization:</w:t>
+      </w:r>
+    </w:p>
+    <w:p>
+      <w:pPr>
+        <w:pStyle w:val="ListParagraph"/>
+        <w:numPr>
+          <w:ilvl w:val="0"/>
+          <w:numId w:val="1"/>
+        </w:numPr>
+        <w:rPr>
+          <w:rFonts w:ascii="Palatino Linotype" w:hAnsi="Palatino Linotype"/>
+          <w:color w:val="333333"/>
+          <w:sz w:val="21"/>
+          <w:szCs w:val="21"/>
+          <w:shd w:val="clear" w:color="auto" w:fill="FFFFFF"/>
+        </w:rPr>
+      </w:pPr>
+      <w:r>
+        <w:rPr>
+          <w:rFonts w:ascii="Palatino Linotype" w:hAnsi="Palatino Linotype"/>
+          <w:color w:val="333333"/>
+          <w:sz w:val="21"/>
+          <w:szCs w:val="21"/>
+          <w:shd w:val="clear" w:color="auto" w:fill="FFFFFF"/>
+        </w:rPr>
+        <w:t xml:space="preserve">Post-LN contains an add function and a layer </w:t>
+      </w:r>
+      <w:proofErr w:type="spellStart"/>
+      <w:r>
+        <w:rPr>
+          <w:rFonts w:ascii="Palatino Linotype" w:hAnsi="Palatino Linotype"/>
+          <w:color w:val="333333"/>
+          <w:sz w:val="21"/>
+          <w:szCs w:val="21"/>
+          <w:shd w:val="clear" w:color="auto" w:fill="FFFFFF"/>
+        </w:rPr>
+        <w:t>noromalization</w:t>
+      </w:r>
+      <w:proofErr w:type="spellEnd"/>
+      <w:r>
+        <w:rPr>
+          <w:rFonts w:ascii="Palatino Linotype" w:hAnsi="Palatino Linotype"/>
+          <w:color w:val="333333"/>
+          <w:sz w:val="21"/>
+          <w:szCs w:val="21"/>
+          <w:shd w:val="clear" w:color="auto" w:fill="FFFFFF"/>
+        </w:rPr>
+        <w:t xml:space="preserve"> process. </w:t>
+      </w:r>
+      <w:r>
+        <w:rPr>
+          <w:rFonts w:ascii="Palatino Linotype" w:hAnsi="Palatino Linotype"/>
+          <w:color w:val="333333"/>
+          <w:sz w:val="21"/>
+          <w:szCs w:val="21"/>
+          <w:shd w:val="clear" w:color="auto" w:fill="FFFFFF"/>
+        </w:rPr>
+        <w:t>The goal of the residual connections is to make sure critical information is not lost.</w:t>
+      </w:r>
+    </w:p>
+    <w:p>
+      <w:pPr>
+        <w:pStyle w:val="ListParagraph"/>
+        <w:numPr>
+          <w:ilvl w:val="0"/>
+          <w:numId w:val="1"/>
+        </w:numPr>
+        <w:rPr>
+          <w:rFonts w:ascii="Palatino Linotype" w:hAnsi="Palatino Linotype"/>
+          <w:color w:val="333333"/>
+          <w:sz w:val="21"/>
+          <w:szCs w:val="21"/>
+          <w:shd w:val="clear" w:color="auto" w:fill="FFFFFF"/>
+        </w:rPr>
+      </w:pPr>
+      <w:r>
+        <w:rPr>
+          <w:rFonts w:ascii="Palatino Linotype" w:hAnsi="Palatino Linotype"/>
+          <w:color w:val="333333"/>
+          <w:sz w:val="21"/>
+          <w:szCs w:val="21"/>
+          <w:shd w:val="clear" w:color="auto" w:fill="FFFFFF"/>
+        </w:rPr>
+        <w:lastRenderedPageBreak/>
+        <w:t xml:space="preserve">There are many layer normalization methods exist but it is defined as: </w:t>
+      </w:r>
+      <w:r>
+        <w:rPr>
+          <w:noProof/>
+        </w:rPr>
+        <w:drawing>
+          <wp:inline distT="0" distB="0" distL="0" distR="0" wp14:anchorId="154DF2E6" wp14:editId="2128DC3B">
+            <wp:extent cx="3865418" cy="742510"/>
+            <wp:effectExtent l="0" t="0" r="1905" b="635"/>
+            <wp:docPr id="5" name="Picture 5"/>
+            <wp:cNvGraphicFramePr>
+              <a:graphicFrameLocks xmlns:a="http://schemas.openxmlformats.org/drawingml/2006/main" noChangeAspect="1"/>
+            </wp:cNvGraphicFramePr>
+            <a:graphic xmlns:a="http://schemas.openxmlformats.org/drawingml/2006/main">
+              <a:graphicData uri="http://schemas.openxmlformats.org/drawingml/2006/picture">
+                <pic:pic xmlns:pic="http://schemas.openxmlformats.org/drawingml/2006/picture">
+                  <pic:nvPicPr>
+                    <pic:cNvPr id="1" name=""/>
+                    <pic:cNvPicPr/>
+                  </pic:nvPicPr>
+                  <pic:blipFill>
+                    <a:blip r:embed="rId10"/>
+                    <a:stretch>
+                      <a:fillRect/>
+                    </a:stretch>
+                  </pic:blipFill>
+                  <pic:spPr>
+                    <a:xfrm>
+                      <a:off x="0" y="0"/>
+                      <a:ext cx="3873786" cy="744117"/>
+                    </a:xfrm>
+                    <a:prstGeom prst="rect">
+                      <a:avLst/>
+                    </a:prstGeom>
+                  </pic:spPr>
+                </pic:pic>
+              </a:graphicData>
+            </a:graphic>
+          </wp:inline>
+        </w:drawing>
+      </w:r>
+    </w:p>
+    <w:p>
+      <w:pPr>
+        <w:pStyle w:val="ListParagraph"/>
+        <w:numPr>
+          <w:ilvl w:val="0"/>
+          <w:numId w:val="1"/>
+        </w:numPr>
+        <w:rPr>
+          <w:rFonts w:ascii="Palatino Linotype" w:hAnsi="Palatino Linotype"/>
+          <w:color w:val="333333"/>
+          <w:sz w:val="21"/>
+          <w:szCs w:val="21"/>
+          <w:shd w:val="clear" w:color="auto" w:fill="FFFFFF"/>
+        </w:rPr>
+      </w:pPr>
+      <w:r>
+        <w:rPr>
+          <w:noProof/>
+        </w:rPr>
+        <w:drawing>
+          <wp:inline distT="0" distB="0" distL="0" distR="0" wp14:anchorId="13257EB5" wp14:editId="24690736">
+            <wp:extent cx="5943600" cy="4150995"/>
+            <wp:effectExtent l="0" t="0" r="0" b="1905"/>
+            <wp:docPr id="6" name="Picture 6"/>
+            <wp:cNvGraphicFramePr>
+              <a:graphicFrameLocks xmlns:a="http://schemas.openxmlformats.org/drawingml/2006/main" noChangeAspect="1"/>
+            </wp:cNvGraphicFramePr>
+            <a:graphic xmlns:a="http://schemas.openxmlformats.org/drawingml/2006/main">
+              <a:graphicData uri="http://schemas.openxmlformats.org/drawingml/2006/picture">
+                <pic:pic xmlns:pic="http://schemas.openxmlformats.org/drawingml/2006/picture">
+                  <pic:nvPicPr>
+                    <pic:cNvPr id="1" name=""/>
+                    <pic:cNvPicPr/>
+                  </pic:nvPicPr>
+                  <pic:blipFill>
+                    <a:blip r:embed="rId11"/>
+                    <a:stretch>
+                      <a:fillRect/>
+                    </a:stretch>
+                  </pic:blipFill>
+                  <pic:spPr>
+                    <a:xfrm>
+                      <a:off x="0" y="0"/>
+                      <a:ext cx="5943600" cy="4150995"/>
+                    </a:xfrm>
+                    <a:prstGeom prst="rect">
+                      <a:avLst/>
+                    </a:prstGeom>
+                  </pic:spPr>
+                </pic:pic>
+              </a:graphicData>
+            </a:graphic>
+          </wp:inline>
+        </w:drawing>
+      </w:r>
+    </w:p>
+    <w:p>
+      <w:pPr>
+        <w:ind w:left="360"/>
+        <w:rPr>
+          <w:rFonts w:ascii="Palatino Linotype" w:hAnsi="Palatino Linotype"/>
+          <w:b/>
+          <w:bCs/>
+          <w:color w:val="333333"/>
+          <w:sz w:val="21"/>
+          <w:szCs w:val="21"/>
+          <w:shd w:val="clear" w:color="auto" w:fill="FFFFFF"/>
+        </w:rPr>
+      </w:pPr>
+      <w:r>
+        <w:rPr>
+          <w:rFonts w:ascii="Palatino Linotype" w:hAnsi="Palatino Linotype"/>
+          <w:b/>
+          <w:bCs/>
+          <w:color w:val="333333"/>
+          <w:sz w:val="21"/>
+          <w:szCs w:val="21"/>
+          <w:shd w:val="clear" w:color="auto" w:fill="FFFFFF"/>
+        </w:rPr>
+        <w:t>1e/ Sub-layer 2: feedforward networks:</w:t>
+      </w:r>
+    </w:p>
+    <w:p>
+      <w:pPr>
+        <w:pStyle w:val="ListParagraph"/>
+        <w:numPr>
+          <w:ilvl w:val="0"/>
+          <w:numId w:val="1"/>
+        </w:numPr>
+        <w:rPr>
+          <w:rFonts w:ascii="Palatino Linotype" w:hAnsi="Palatino Linotype"/>
+          <w:color w:val="333333"/>
+          <w:sz w:val="21"/>
+          <w:szCs w:val="21"/>
+          <w:shd w:val="clear" w:color="auto" w:fill="FFFFFF"/>
+        </w:rPr>
+      </w:pPr>
+      <w:r>
+        <w:rPr>
+          <w:rFonts w:ascii="Palatino Linotype" w:hAnsi="Palatino Linotype"/>
+          <w:color w:val="333333"/>
+          <w:sz w:val="21"/>
+          <w:szCs w:val="21"/>
+          <w:shd w:val="clear" w:color="auto" w:fill="FFFFFF"/>
+        </w:rPr>
+        <w:t>The input of the FFN is the model = 512 output of the Post layer normalization of the previous sub layer</w:t>
+      </w:r>
+    </w:p>
+    <w:p>
+      <w:pPr>
+        <w:pStyle w:val="ListParagraph"/>
+        <w:numPr>
+          <w:ilvl w:val="0"/>
+          <w:numId w:val="1"/>
+        </w:numPr>
+        <w:rPr>
+          <w:rFonts w:ascii="Palatino Linotype" w:hAnsi="Palatino Linotype"/>
+          <w:color w:val="333333"/>
+          <w:sz w:val="21"/>
+          <w:szCs w:val="21"/>
+          <w:shd w:val="clear" w:color="auto" w:fill="FFFFFF"/>
+        </w:rPr>
+      </w:pPr>
+      <w:r>
+        <w:rPr>
+          <w:rFonts w:ascii="Palatino Linotype" w:hAnsi="Palatino Linotype"/>
+          <w:color w:val="333333"/>
+          <w:sz w:val="21"/>
+          <w:szCs w:val="21"/>
+          <w:shd w:val="clear" w:color="auto" w:fill="FFFFFF"/>
+        </w:rPr>
+        <w:t>Description of FFN</w:t>
+      </w:r>
+    </w:p>
+    <w:p>
+      <w:pPr>
+        <w:pStyle w:val="ListParagraph"/>
+        <w:rPr>
+          <w:rFonts w:ascii="Palatino Linotype" w:hAnsi="Palatino Linotype"/>
+          <w:color w:val="333333"/>
+          <w:sz w:val="21"/>
+          <w:szCs w:val="21"/>
+          <w:shd w:val="clear" w:color="auto" w:fill="FFFFFF"/>
+        </w:rPr>
+      </w:pPr>
+      <w:r>
+        <w:rPr>
+          <w:rFonts w:ascii="Palatino Linotype" w:hAnsi="Palatino Linotype"/>
+          <w:color w:val="333333"/>
+          <w:sz w:val="21"/>
+          <w:szCs w:val="21"/>
+          <w:shd w:val="clear" w:color="auto" w:fill="FFFFFF"/>
+        </w:rPr>
+        <w:t xml:space="preserve">+ The FFN in the </w:t>
+      </w:r>
+      <w:r>
+        <w:rPr>
+          <w:rFonts w:ascii="Palatino Linotype" w:hAnsi="Palatino Linotype"/>
+          <w:color w:val="333333"/>
+          <w:sz w:val="21"/>
+          <w:szCs w:val="21"/>
+          <w:shd w:val="clear" w:color="auto" w:fill="FFFFFF"/>
+        </w:rPr>
+        <w:t>encoder and decoder are fully connected</w:t>
+      </w:r>
+    </w:p>
+    <w:p>
+      <w:pPr>
+        <w:pStyle w:val="ListParagraph"/>
+        <w:rPr>
+          <w:rFonts w:ascii="Palatino Linotype" w:hAnsi="Palatino Linotype"/>
+          <w:color w:val="333333"/>
+          <w:sz w:val="21"/>
+          <w:szCs w:val="21"/>
+          <w:shd w:val="clear" w:color="auto" w:fill="FFFFFF"/>
+        </w:rPr>
+      </w:pPr>
+      <w:r>
+        <w:rPr>
+          <w:rFonts w:ascii="Palatino Linotype" w:hAnsi="Palatino Linotype"/>
+          <w:color w:val="333333"/>
+          <w:sz w:val="21"/>
+          <w:szCs w:val="21"/>
+          <w:shd w:val="clear" w:color="auto" w:fill="FFFFFF"/>
+        </w:rPr>
+        <w:t>+ The FFN is position-wise network. Each position is processed separately and in an identical way</w:t>
+      </w:r>
+    </w:p>
+    <w:p>
+      <w:pPr>
+        <w:pStyle w:val="ListParagraph"/>
+        <w:rPr>
+          <w:rFonts w:ascii="Palatino Linotype" w:hAnsi="Palatino Linotype"/>
+          <w:color w:val="333333"/>
+          <w:sz w:val="21"/>
+          <w:szCs w:val="21"/>
+          <w:shd w:val="clear" w:color="auto" w:fill="FFFFFF"/>
+        </w:rPr>
+      </w:pPr>
+      <w:r>
+        <w:rPr>
+          <w:rFonts w:ascii="Palatino Linotype" w:hAnsi="Palatino Linotype"/>
+          <w:color w:val="333333"/>
+          <w:sz w:val="21"/>
+          <w:szCs w:val="21"/>
+          <w:shd w:val="clear" w:color="auto" w:fill="FFFFFF"/>
+        </w:rPr>
+        <w:t xml:space="preserve">+ The FFN contain 2 layers and applies a </w:t>
+      </w:r>
+      <w:proofErr w:type="spellStart"/>
+      <w:r>
+        <w:rPr>
+          <w:rFonts w:ascii="Palatino Linotype" w:hAnsi="Palatino Linotype"/>
+          <w:color w:val="333333"/>
+          <w:sz w:val="21"/>
+          <w:szCs w:val="21"/>
+          <w:shd w:val="clear" w:color="auto" w:fill="FFFFFF"/>
+        </w:rPr>
+        <w:t>ReLU</w:t>
+      </w:r>
+      <w:proofErr w:type="spellEnd"/>
+      <w:r>
+        <w:rPr>
+          <w:rFonts w:ascii="Palatino Linotype" w:hAnsi="Palatino Linotype"/>
+          <w:color w:val="333333"/>
+          <w:sz w:val="21"/>
+          <w:szCs w:val="21"/>
+          <w:shd w:val="clear" w:color="auto" w:fill="FFFFFF"/>
+        </w:rPr>
+        <w:t xml:space="preserve"> activation function</w:t>
+      </w:r>
+    </w:p>
+    <w:p>
+      <w:pPr>
+        <w:pStyle w:val="ListParagraph"/>
+        <w:rPr>
+          <w:rFonts w:ascii="Palatino Linotype" w:hAnsi="Palatino Linotype"/>
+          <w:color w:val="333333"/>
+          <w:sz w:val="21"/>
+          <w:szCs w:val="21"/>
+          <w:shd w:val="clear" w:color="auto" w:fill="FFFFFF"/>
+        </w:rPr>
+      </w:pPr>
+      <w:r>
+        <w:rPr>
+          <w:rFonts w:ascii="Palatino Linotype" w:hAnsi="Palatino Linotype"/>
+          <w:color w:val="333333"/>
+          <w:sz w:val="21"/>
+          <w:szCs w:val="21"/>
+          <w:shd w:val="clear" w:color="auto" w:fill="FFFFFF"/>
+        </w:rPr>
+        <w:t xml:space="preserve">+ The input and output of the FFN layers is </w:t>
+      </w:r>
+      <w:proofErr w:type="spellStart"/>
+      <w:r>
+        <w:rPr>
+          <w:rFonts w:ascii="Palatino Linotype" w:hAnsi="Palatino Linotype"/>
+          <w:color w:val="333333"/>
+          <w:sz w:val="21"/>
+          <w:szCs w:val="21"/>
+          <w:shd w:val="clear" w:color="auto" w:fill="FFFFFF"/>
+        </w:rPr>
+        <w:t>d_model</w:t>
+      </w:r>
+      <w:proofErr w:type="spellEnd"/>
+      <w:r>
+        <w:rPr>
+          <w:rFonts w:ascii="Palatino Linotype" w:hAnsi="Palatino Linotype"/>
+          <w:color w:val="333333"/>
+          <w:sz w:val="21"/>
+          <w:szCs w:val="21"/>
+          <w:shd w:val="clear" w:color="auto" w:fill="FFFFFF"/>
+        </w:rPr>
+        <w:t xml:space="preserve"> = 512, but the inner layer is larger with </w:t>
+      </w:r>
+      <w:proofErr w:type="spellStart"/>
+      <w:r>
+        <w:rPr>
+          <w:rFonts w:ascii="Palatino Linotype" w:hAnsi="Palatino Linotype"/>
+          <w:color w:val="333333"/>
+          <w:sz w:val="21"/>
+          <w:szCs w:val="21"/>
+          <w:shd w:val="clear" w:color="auto" w:fill="FFFFFF"/>
+        </w:rPr>
+        <w:t>d_ff</w:t>
+      </w:r>
+      <w:proofErr w:type="spellEnd"/>
+      <w:r>
+        <w:rPr>
+          <w:rFonts w:ascii="Palatino Linotype" w:hAnsi="Palatino Linotype"/>
+          <w:color w:val="333333"/>
+          <w:sz w:val="21"/>
+          <w:szCs w:val="21"/>
+          <w:shd w:val="clear" w:color="auto" w:fill="FFFFFF"/>
+        </w:rPr>
+        <w:t xml:space="preserve"> = 2048</w:t>
+      </w:r>
+    </w:p>
+    <w:p>
+      <w:pPr>
+        <w:pStyle w:val="ListParagraph"/>
+        <w:rPr>
+          <w:rFonts w:ascii="Palatino Linotype" w:hAnsi="Palatino Linotype"/>
+          <w:color w:val="333333"/>
+          <w:sz w:val="21"/>
+          <w:szCs w:val="21"/>
+          <w:shd w:val="clear" w:color="auto" w:fill="FFFFFF"/>
+        </w:rPr>
+      </w:pPr>
+      <w:r>
+        <w:rPr>
+          <w:rFonts w:ascii="Palatino Linotype" w:hAnsi="Palatino Linotype"/>
+          <w:color w:val="333333"/>
+          <w:sz w:val="21"/>
+          <w:szCs w:val="21"/>
+          <w:shd w:val="clear" w:color="auto" w:fill="FFFFFF"/>
+        </w:rPr>
+        <w:t>+ The FFN can be</w:t>
+      </w:r>
+      <w:r>
+        <w:rPr>
+          <w:rFonts w:ascii="Palatino Linotype" w:hAnsi="Palatino Linotype"/>
+          <w:color w:val="333333"/>
+          <w:sz w:val="21"/>
+          <w:szCs w:val="21"/>
+          <w:shd w:val="clear" w:color="auto" w:fill="FFFFFF"/>
+        </w:rPr>
+        <w:t xml:space="preserve"> </w:t>
+      </w:r>
+      <w:r>
+        <w:rPr>
+          <w:rFonts w:ascii="Palatino Linotype" w:hAnsi="Palatino Linotype"/>
+          <w:color w:val="333333"/>
+          <w:sz w:val="21"/>
+          <w:szCs w:val="21"/>
+          <w:shd w:val="clear" w:color="auto" w:fill="FFFFFF"/>
+        </w:rPr>
+        <w:t>viewed as performing 2 kernel size 1 convolution</w:t>
+      </w:r>
+    </w:p>
+    <w:p>
+      <w:pPr>
+        <w:pStyle w:val="ListParagraph"/>
+        <w:numPr>
+          <w:ilvl w:val="0"/>
+          <w:numId w:val="1"/>
+        </w:numPr>
+        <w:rPr>
+          <w:rFonts w:ascii="Palatino Linotype" w:hAnsi="Palatino Linotype"/>
+          <w:color w:val="333333"/>
+          <w:sz w:val="21"/>
+          <w:szCs w:val="21"/>
+          <w:shd w:val="clear" w:color="auto" w:fill="FFFFFF"/>
+        </w:rPr>
+      </w:pPr>
+      <w:r>
+        <w:rPr>
+          <w:rFonts w:ascii="Palatino Linotype" w:hAnsi="Palatino Linotype"/>
+          <w:color w:val="333333"/>
+          <w:sz w:val="21"/>
+          <w:szCs w:val="21"/>
+          <w:shd w:val="clear" w:color="auto" w:fill="FFFFFF"/>
+        </w:rPr>
+        <w:t xml:space="preserve">We can describe an optimized and standardized FFN as: </w:t>
+      </w:r>
+    </w:p>
+    <w:p>
+      <w:pPr>
+        <w:pStyle w:val="ListParagraph"/>
+        <w:rPr>
+          <w:rFonts w:ascii="Palatino Linotype" w:hAnsi="Palatino Linotype"/>
+          <w:color w:val="333333"/>
+          <w:sz w:val="21"/>
+          <w:szCs w:val="21"/>
+          <w:shd w:val="clear" w:color="auto" w:fill="FFFFFF"/>
+        </w:rPr>
+      </w:pPr>
+      <w:r>
+        <w:rPr>
+          <w:rStyle w:val="Emphasis"/>
+          <w:rFonts w:ascii="Palatino Linotype" w:hAnsi="Palatino Linotype"/>
+          <w:color w:val="333333"/>
+          <w:sz w:val="28"/>
+          <w:szCs w:val="28"/>
+          <w:shd w:val="clear" w:color="auto" w:fill="FFFFFF"/>
+        </w:rPr>
+        <w:t>FFN</w:t>
+      </w:r>
+      <w:r>
+        <w:rPr>
+          <w:rFonts w:ascii="Palatino Linotype" w:hAnsi="Palatino Linotype"/>
+          <w:color w:val="333333"/>
+          <w:sz w:val="28"/>
+          <w:szCs w:val="28"/>
+          <w:shd w:val="clear" w:color="auto" w:fill="FFFFFF"/>
+        </w:rPr>
+        <w:t>(</w:t>
+      </w:r>
+      <w:r>
+        <w:rPr>
+          <w:rStyle w:val="Emphasis"/>
+          <w:rFonts w:ascii="Palatino Linotype" w:hAnsi="Palatino Linotype"/>
+          <w:color w:val="333333"/>
+          <w:sz w:val="28"/>
+          <w:szCs w:val="28"/>
+          <w:shd w:val="clear" w:color="auto" w:fill="FFFFFF"/>
+        </w:rPr>
+        <w:t>x</w:t>
+      </w:r>
+      <w:r>
+        <w:rPr>
+          <w:rFonts w:ascii="Palatino Linotype" w:hAnsi="Palatino Linotype"/>
+          <w:color w:val="333333"/>
+          <w:sz w:val="28"/>
+          <w:szCs w:val="28"/>
+          <w:shd w:val="clear" w:color="auto" w:fill="FFFFFF"/>
+        </w:rPr>
+        <w:t>) = max(0, </w:t>
+      </w:r>
+      <w:r>
+        <w:rPr>
+          <w:rStyle w:val="Emphasis"/>
+          <w:rFonts w:ascii="Palatino Linotype" w:hAnsi="Palatino Linotype"/>
+          <w:color w:val="333333"/>
+          <w:sz w:val="28"/>
+          <w:szCs w:val="28"/>
+          <w:shd w:val="clear" w:color="auto" w:fill="FFFFFF"/>
+        </w:rPr>
+        <w:t>xW</w:t>
+      </w:r>
+      <w:r>
+        <w:rPr>
+          <w:rFonts w:ascii="Palatino Linotype" w:hAnsi="Palatino Linotype"/>
+          <w:color w:val="333333"/>
+          <w:sz w:val="21"/>
+          <w:szCs w:val="21"/>
+          <w:shd w:val="clear" w:color="auto" w:fill="FFFFFF"/>
+          <w:vertAlign w:val="subscript"/>
+        </w:rPr>
+        <w:t>1</w:t>
+      </w:r>
+      <w:r>
+        <w:rPr>
+          <w:rFonts w:ascii="Palatino Linotype" w:hAnsi="Palatino Linotype"/>
+          <w:color w:val="333333"/>
+          <w:sz w:val="28"/>
+          <w:szCs w:val="28"/>
+          <w:shd w:val="clear" w:color="auto" w:fill="FFFFFF"/>
+        </w:rPr>
+        <w:t> + </w:t>
+      </w:r>
+      <w:r>
+        <w:rPr>
+          <w:rStyle w:val="Emphasis"/>
+          <w:rFonts w:ascii="Palatino Linotype" w:hAnsi="Palatino Linotype"/>
+          <w:color w:val="333333"/>
+          <w:sz w:val="28"/>
+          <w:szCs w:val="28"/>
+          <w:shd w:val="clear" w:color="auto" w:fill="FFFFFF"/>
+        </w:rPr>
+        <w:t>b</w:t>
+      </w:r>
+      <w:r>
+        <w:rPr>
+          <w:rFonts w:ascii="Palatino Linotype" w:hAnsi="Palatino Linotype"/>
+          <w:color w:val="333333"/>
+          <w:sz w:val="21"/>
+          <w:szCs w:val="21"/>
+          <w:shd w:val="clear" w:color="auto" w:fill="FFFFFF"/>
+          <w:vertAlign w:val="subscript"/>
+        </w:rPr>
+        <w:t>1</w:t>
+      </w:r>
+      <w:r>
+        <w:rPr>
+          <w:rFonts w:ascii="Palatino Linotype" w:hAnsi="Palatino Linotype"/>
+          <w:color w:val="333333"/>
+          <w:sz w:val="28"/>
+          <w:szCs w:val="28"/>
+          <w:shd w:val="clear" w:color="auto" w:fill="FFFFFF"/>
+        </w:rPr>
+        <w:t>)</w:t>
+      </w:r>
+      <w:r>
+        <w:rPr>
+          <w:rStyle w:val="Emphasis"/>
+          <w:rFonts w:ascii="Palatino Linotype" w:hAnsi="Palatino Linotype"/>
+          <w:color w:val="333333"/>
+          <w:sz w:val="28"/>
+          <w:szCs w:val="28"/>
+          <w:shd w:val="clear" w:color="auto" w:fill="FFFFFF"/>
+        </w:rPr>
+        <w:t>W</w:t>
+      </w:r>
+      <w:r>
+        <w:rPr>
+          <w:rFonts w:ascii="Palatino Linotype" w:hAnsi="Palatino Linotype"/>
+          <w:color w:val="333333"/>
+          <w:sz w:val="21"/>
+          <w:szCs w:val="21"/>
+          <w:shd w:val="clear" w:color="auto" w:fill="FFFFFF"/>
+          <w:vertAlign w:val="subscript"/>
+        </w:rPr>
+        <w:t>2</w:t>
+      </w:r>
+      <w:r>
+        <w:rPr>
+          <w:rFonts w:ascii="Palatino Linotype" w:hAnsi="Palatino Linotype"/>
+          <w:color w:val="333333"/>
+          <w:sz w:val="28"/>
+          <w:szCs w:val="28"/>
+          <w:shd w:val="clear" w:color="auto" w:fill="FFFFFF"/>
+        </w:rPr>
+        <w:t> =</w:t>
+      </w:r>
+      <w:r>
+        <w:rPr>
+          <w:rStyle w:val="Emphasis"/>
+          <w:rFonts w:ascii="Palatino Linotype" w:hAnsi="Palatino Linotype"/>
+          <w:color w:val="333333"/>
+          <w:sz w:val="28"/>
+          <w:szCs w:val="28"/>
+          <w:shd w:val="clear" w:color="auto" w:fill="FFFFFF"/>
+        </w:rPr>
+        <w:t>b</w:t>
+      </w:r>
+      <w:r>
+        <w:rPr>
+          <w:rFonts w:ascii="Palatino Linotype" w:hAnsi="Palatino Linotype"/>
+          <w:color w:val="333333"/>
+          <w:sz w:val="21"/>
+          <w:szCs w:val="21"/>
+          <w:shd w:val="clear" w:color="auto" w:fill="FFFFFF"/>
+          <w:vertAlign w:val="subscript"/>
+        </w:rPr>
+        <w:t>2</w:t>
       </w:r>
     </w:p>
     <w:sectPr>
@@ -2011,6 +2813,29 @@
       <w:szCs w:val="24"/>
     </w:rPr>
   </w:style>
+  <w:style w:type="character" w:styleId="Hyperlink">
+    <w:name w:val="Hyperlink"/>
+    <w:basedOn w:val="DefaultParagraphFont"/>
+    <w:uiPriority w:val="99"/>
+    <w:unhideWhenUsed/>
+    <w:rsid w:val="00935B72"/>
+    <w:rPr>
+      <w:color w:val="0563C1" w:themeColor="hyperlink"/>
+      <w:u w:val="single"/>
+    </w:rPr>
+  </w:style>
+  <w:style w:type="character" w:styleId="UnresolvedMention">
+    <w:name w:val="Unresolved Mention"/>
+    <w:basedOn w:val="DefaultParagraphFont"/>
+    <w:uiPriority w:val="99"/>
+    <w:semiHidden/>
+    <w:unhideWhenUsed/>
+    <w:rsid w:val="00935B72"/>
+    <w:rPr>
+      <w:color w:val="605E5C"/>
+      <w:shd w:val="clear" w:color="auto" w:fill="E1DFDD"/>
+    </w:rPr>
+  </w:style>
 </w:styles>
 </file>
 

</xml_diff>

<commit_message>
complete decoder stack note
</commit_message>
<xml_diff>
--- a/transformer/transformer_book/transformer_origin/Note_Transformers_for_NLP.docx
+++ b/transformer/transformer_book/transformer_origin/Note_Transformers_for_NLP.docx
@@ -175,10 +175,8 @@
       <w:r>
         <w:rPr>
           <w:rStyle w:val="Emphasis"/>
-          <w:rFonts w:ascii="Palatino Linotype" w:hAnsi="Palatino Linotype"/>
-          <w:color w:val="333333"/>
-          <w:sz w:val="28"/>
-          <w:szCs w:val="28"/>
+          <w:rFonts w:ascii="Times New Roman" w:hAnsi="Times New Roman" w:cs="Times New Roman"/>
+          <w:color w:val="333333"/>
           <w:shd w:val="clear" w:color="auto" w:fill="FFFFFF"/>
         </w:rPr>
         <w:t>LayerNormalization</w:t>
@@ -187,10 +185,8 @@
       <w:r>
         <w:rPr>
           <w:rStyle w:val="Emphasis"/>
-          <w:rFonts w:ascii="Palatino Linotype" w:hAnsi="Palatino Linotype"/>
-          <w:color w:val="333333"/>
-          <w:sz w:val="28"/>
-          <w:szCs w:val="28"/>
+          <w:rFonts w:ascii="Times New Roman" w:hAnsi="Times New Roman" w:cs="Times New Roman"/>
+          <w:color w:val="333333"/>
           <w:shd w:val="clear" w:color="auto" w:fill="FFFFFF"/>
         </w:rPr>
         <w:t> (x + Sublayer(x))</w:t>
@@ -383,6 +379,7 @@
       </w:pPr>
       <w:r>
         <w:rPr>
+          <w:rFonts w:ascii="Times New Roman" w:hAnsi="Times New Roman" w:cs="Times New Roman"/>
           <w:noProof/>
         </w:rPr>
         <w:drawing>
@@ -556,6 +553,7 @@
       </w:pPr>
       <w:r>
         <w:rPr>
+          <w:rFonts w:ascii="Times New Roman" w:hAnsi="Times New Roman" w:cs="Times New Roman"/>
           <w:noProof/>
         </w:rPr>
         <w:drawing>
@@ -603,267 +601,215 @@
       <w:r>
         <w:rPr>
           <w:rStyle w:val="Emphasis"/>
-          <w:rFonts w:ascii="Palatino Linotype" w:hAnsi="Palatino Linotype"/>
-          <w:color w:val="333333"/>
-          <w:sz w:val="28"/>
-          <w:szCs w:val="28"/>
+          <w:rFonts w:ascii="Times New Roman" w:hAnsi="Times New Roman" w:cs="Times New Roman"/>
+          <w:color w:val="333333"/>
         </w:rPr>
         <w:t>Z</w:t>
       </w:r>
       <w:r>
         <w:rPr>
-          <w:rFonts w:ascii="Palatino Linotype" w:hAnsi="Palatino Linotype"/>
-          <w:color w:val="333333"/>
-          <w:sz w:val="28"/>
-          <w:szCs w:val="28"/>
+          <w:rFonts w:ascii="Times New Roman" w:hAnsi="Times New Roman" w:cs="Times New Roman"/>
+          <w:color w:val="333333"/>
         </w:rPr>
         <w:t> = (</w:t>
       </w:r>
       <w:r>
         <w:rPr>
           <w:rStyle w:val="Emphasis"/>
-          <w:rFonts w:ascii="Palatino Linotype" w:hAnsi="Palatino Linotype"/>
-          <w:color w:val="333333"/>
-          <w:sz w:val="28"/>
-          <w:szCs w:val="28"/>
+          <w:rFonts w:ascii="Times New Roman" w:hAnsi="Times New Roman" w:cs="Times New Roman"/>
+          <w:color w:val="333333"/>
         </w:rPr>
         <w:t>z</w:t>
       </w:r>
       <w:r>
         <w:rPr>
-          <w:rFonts w:ascii="Palatino Linotype" w:hAnsi="Palatino Linotype"/>
+          <w:rFonts w:ascii="Times New Roman" w:hAnsi="Times New Roman" w:cs="Times New Roman"/>
           <w:i/>
           <w:iCs/>
           <w:color w:val="333333"/>
-          <w:sz w:val="21"/>
-          <w:szCs w:val="21"/>
           <w:vertAlign w:val="subscript"/>
         </w:rPr>
         <w:t>0</w:t>
       </w:r>
       <w:r>
         <w:rPr>
-          <w:rFonts w:ascii="Palatino Linotype" w:hAnsi="Palatino Linotype"/>
-          <w:color w:val="333333"/>
-          <w:sz w:val="28"/>
-          <w:szCs w:val="28"/>
+          <w:rFonts w:ascii="Times New Roman" w:hAnsi="Times New Roman" w:cs="Times New Roman"/>
+          <w:color w:val="333333"/>
         </w:rPr>
         <w:t>, </w:t>
       </w:r>
       <w:r>
         <w:rPr>
           <w:rStyle w:val="Emphasis"/>
-          <w:rFonts w:ascii="Palatino Linotype" w:hAnsi="Palatino Linotype"/>
-          <w:color w:val="333333"/>
-          <w:sz w:val="28"/>
-          <w:szCs w:val="28"/>
+          <w:rFonts w:ascii="Times New Roman" w:hAnsi="Times New Roman" w:cs="Times New Roman"/>
+          <w:color w:val="333333"/>
         </w:rPr>
         <w:t>z</w:t>
       </w:r>
       <w:r>
         <w:rPr>
-          <w:rFonts w:ascii="Palatino Linotype" w:hAnsi="Palatino Linotype"/>
+          <w:rFonts w:ascii="Times New Roman" w:hAnsi="Times New Roman" w:cs="Times New Roman"/>
           <w:i/>
           <w:iCs/>
           <w:color w:val="333333"/>
-          <w:sz w:val="21"/>
-          <w:szCs w:val="21"/>
           <w:vertAlign w:val="subscript"/>
         </w:rPr>
         <w:t>1</w:t>
       </w:r>
       <w:r>
         <w:rPr>
-          <w:rFonts w:ascii="Palatino Linotype" w:hAnsi="Palatino Linotype"/>
-          <w:color w:val="333333"/>
-          <w:sz w:val="28"/>
-          <w:szCs w:val="28"/>
+          <w:rFonts w:ascii="Times New Roman" w:hAnsi="Times New Roman" w:cs="Times New Roman"/>
+          <w:color w:val="333333"/>
         </w:rPr>
         <w:t>, </w:t>
       </w:r>
       <w:r>
         <w:rPr>
           <w:rStyle w:val="Emphasis"/>
-          <w:rFonts w:ascii="Palatino Linotype" w:hAnsi="Palatino Linotype"/>
-          <w:color w:val="333333"/>
-          <w:sz w:val="28"/>
-          <w:szCs w:val="28"/>
+          <w:rFonts w:ascii="Times New Roman" w:hAnsi="Times New Roman" w:cs="Times New Roman"/>
+          <w:color w:val="333333"/>
         </w:rPr>
         <w:t>z</w:t>
       </w:r>
       <w:r>
         <w:rPr>
-          <w:rFonts w:ascii="Palatino Linotype" w:hAnsi="Palatino Linotype"/>
+          <w:rFonts w:ascii="Times New Roman" w:hAnsi="Times New Roman" w:cs="Times New Roman"/>
           <w:i/>
           <w:iCs/>
           <w:color w:val="333333"/>
-          <w:sz w:val="21"/>
-          <w:szCs w:val="21"/>
           <w:vertAlign w:val="subscript"/>
         </w:rPr>
         <w:t>2</w:t>
       </w:r>
       <w:r>
         <w:rPr>
-          <w:rFonts w:ascii="Palatino Linotype" w:hAnsi="Palatino Linotype"/>
-          <w:color w:val="333333"/>
-          <w:sz w:val="28"/>
-          <w:szCs w:val="28"/>
+          <w:rFonts w:ascii="Times New Roman" w:hAnsi="Times New Roman" w:cs="Times New Roman"/>
+          <w:color w:val="333333"/>
         </w:rPr>
         <w:t>, </w:t>
       </w:r>
       <w:r>
         <w:rPr>
           <w:rStyle w:val="Emphasis"/>
-          <w:rFonts w:ascii="Palatino Linotype" w:hAnsi="Palatino Linotype"/>
-          <w:color w:val="333333"/>
-          <w:sz w:val="28"/>
-          <w:szCs w:val="28"/>
+          <w:rFonts w:ascii="Times New Roman" w:hAnsi="Times New Roman" w:cs="Times New Roman"/>
+          <w:color w:val="333333"/>
         </w:rPr>
         <w:t>z</w:t>
       </w:r>
       <w:r>
         <w:rPr>
-          <w:rFonts w:ascii="Palatino Linotype" w:hAnsi="Palatino Linotype"/>
+          <w:rFonts w:ascii="Times New Roman" w:hAnsi="Times New Roman" w:cs="Times New Roman"/>
           <w:i/>
           <w:iCs/>
           <w:color w:val="333333"/>
-          <w:sz w:val="21"/>
-          <w:szCs w:val="21"/>
           <w:vertAlign w:val="subscript"/>
         </w:rPr>
         <w:t>3</w:t>
       </w:r>
       <w:r>
         <w:rPr>
-          <w:rFonts w:ascii="Palatino Linotype" w:hAnsi="Palatino Linotype"/>
-          <w:color w:val="333333"/>
-          <w:sz w:val="28"/>
-          <w:szCs w:val="28"/>
+          <w:rFonts w:ascii="Times New Roman" w:hAnsi="Times New Roman" w:cs="Times New Roman"/>
+          <w:color w:val="333333"/>
         </w:rPr>
         <w:t>, </w:t>
       </w:r>
       <w:r>
         <w:rPr>
           <w:rStyle w:val="Emphasis"/>
-          <w:rFonts w:ascii="Palatino Linotype" w:hAnsi="Palatino Linotype"/>
-          <w:color w:val="333333"/>
-          <w:sz w:val="28"/>
-          <w:szCs w:val="28"/>
+          <w:rFonts w:ascii="Times New Roman" w:hAnsi="Times New Roman" w:cs="Times New Roman"/>
+          <w:color w:val="333333"/>
         </w:rPr>
         <w:t>z</w:t>
       </w:r>
       <w:r>
         <w:rPr>
-          <w:rFonts w:ascii="Palatino Linotype" w:hAnsi="Palatino Linotype"/>
+          <w:rFonts w:ascii="Times New Roman" w:hAnsi="Times New Roman" w:cs="Times New Roman"/>
           <w:i/>
           <w:iCs/>
           <w:color w:val="333333"/>
-          <w:sz w:val="21"/>
-          <w:szCs w:val="21"/>
           <w:vertAlign w:val="subscript"/>
         </w:rPr>
         <w:t>4</w:t>
       </w:r>
       <w:r>
         <w:rPr>
-          <w:rFonts w:ascii="Palatino Linotype" w:hAnsi="Palatino Linotype"/>
-          <w:color w:val="333333"/>
-          <w:sz w:val="28"/>
-          <w:szCs w:val="28"/>
+          <w:rFonts w:ascii="Times New Roman" w:hAnsi="Times New Roman" w:cs="Times New Roman"/>
+          <w:color w:val="333333"/>
         </w:rPr>
         <w:t>, </w:t>
       </w:r>
       <w:r>
         <w:rPr>
           <w:rStyle w:val="Emphasis"/>
-          <w:rFonts w:ascii="Palatino Linotype" w:hAnsi="Palatino Linotype"/>
-          <w:color w:val="333333"/>
-          <w:sz w:val="28"/>
-          <w:szCs w:val="28"/>
+          <w:rFonts w:ascii="Times New Roman" w:hAnsi="Times New Roman" w:cs="Times New Roman"/>
+          <w:color w:val="333333"/>
         </w:rPr>
         <w:t>z</w:t>
       </w:r>
       <w:r>
         <w:rPr>
-          <w:rFonts w:ascii="Palatino Linotype" w:hAnsi="Palatino Linotype"/>
+          <w:rFonts w:ascii="Times New Roman" w:hAnsi="Times New Roman" w:cs="Times New Roman"/>
           <w:i/>
           <w:iCs/>
           <w:color w:val="333333"/>
-          <w:sz w:val="21"/>
-          <w:szCs w:val="21"/>
           <w:vertAlign w:val="subscript"/>
         </w:rPr>
         <w:t>5</w:t>
       </w:r>
       <w:r>
         <w:rPr>
-          <w:rFonts w:ascii="Palatino Linotype" w:hAnsi="Palatino Linotype"/>
-          <w:color w:val="333333"/>
-          <w:sz w:val="28"/>
-          <w:szCs w:val="28"/>
+          <w:rFonts w:ascii="Times New Roman" w:hAnsi="Times New Roman" w:cs="Times New Roman"/>
+          <w:color w:val="333333"/>
         </w:rPr>
         <w:t>, </w:t>
       </w:r>
       <w:r>
         <w:rPr>
           <w:rStyle w:val="Emphasis"/>
-          <w:rFonts w:ascii="Palatino Linotype" w:hAnsi="Palatino Linotype"/>
-          <w:color w:val="333333"/>
-          <w:sz w:val="28"/>
-          <w:szCs w:val="28"/>
+          <w:rFonts w:ascii="Times New Roman" w:hAnsi="Times New Roman" w:cs="Times New Roman"/>
+          <w:color w:val="333333"/>
         </w:rPr>
         <w:t>z</w:t>
       </w:r>
       <w:r>
         <w:rPr>
-          <w:rFonts w:ascii="Palatino Linotype" w:hAnsi="Palatino Linotype"/>
+          <w:rFonts w:ascii="Times New Roman" w:hAnsi="Times New Roman" w:cs="Times New Roman"/>
           <w:i/>
           <w:iCs/>
           <w:color w:val="333333"/>
-          <w:sz w:val="21"/>
-          <w:szCs w:val="21"/>
           <w:vertAlign w:val="subscript"/>
         </w:rPr>
         <w:t>6</w:t>
       </w:r>
       <w:r>
         <w:rPr>
-          <w:rFonts w:ascii="Palatino Linotype" w:hAnsi="Palatino Linotype"/>
-          <w:color w:val="333333"/>
-          <w:sz w:val="28"/>
-          <w:szCs w:val="28"/>
+          <w:rFonts w:ascii="Times New Roman" w:hAnsi="Times New Roman" w:cs="Times New Roman"/>
+          <w:color w:val="333333"/>
         </w:rPr>
         <w:t>, </w:t>
       </w:r>
       <w:r>
         <w:rPr>
           <w:rStyle w:val="Emphasis"/>
-          <w:rFonts w:ascii="Palatino Linotype" w:hAnsi="Palatino Linotype"/>
-          <w:color w:val="333333"/>
-          <w:sz w:val="28"/>
-          <w:szCs w:val="28"/>
+          <w:rFonts w:ascii="Times New Roman" w:hAnsi="Times New Roman" w:cs="Times New Roman"/>
+          <w:color w:val="333333"/>
         </w:rPr>
         <w:t>z</w:t>
       </w:r>
       <w:r>
         <w:rPr>
-          <w:rFonts w:ascii="Palatino Linotype" w:hAnsi="Palatino Linotype"/>
+          <w:rFonts w:ascii="Times New Roman" w:hAnsi="Times New Roman" w:cs="Times New Roman"/>
           <w:i/>
           <w:iCs/>
           <w:color w:val="333333"/>
-          <w:sz w:val="21"/>
-          <w:szCs w:val="21"/>
           <w:vertAlign w:val="subscript"/>
         </w:rPr>
         <w:t>7</w:t>
       </w:r>
       <w:r>
         <w:rPr>
-          <w:rFonts w:ascii="Palatino Linotype" w:hAnsi="Palatino Linotype"/>
-          <w:color w:val="333333"/>
-          <w:sz w:val="28"/>
-          <w:szCs w:val="28"/>
+          <w:rFonts w:ascii="Times New Roman" w:hAnsi="Times New Roman" w:cs="Times New Roman"/>
+          <w:color w:val="333333"/>
         </w:rPr>
         <w:t>,)</w:t>
       </w:r>
@@ -871,12 +817,10 @@
     <w:p>
       <w:pPr>
         <w:rPr>
-          <w:rFonts w:ascii="Palatino Linotype" w:hAnsi="Palatino Linotype"/>
+          <w:rFonts w:ascii="Times New Roman" w:hAnsi="Times New Roman" w:cs="Times New Roman"/>
           <w:i/>
           <w:iCs/>
           <w:color w:val="333333"/>
-          <w:sz w:val="21"/>
-          <w:szCs w:val="21"/>
           <w:shd w:val="clear" w:color="auto" w:fill="FFFFFF"/>
         </w:rPr>
       </w:pPr>
@@ -890,10 +834,8 @@
       <w:r>
         <w:rPr>
           <w:rStyle w:val="Emphasis"/>
-          <w:rFonts w:ascii="Palatino Linotype" w:hAnsi="Palatino Linotype"/>
-          <w:color w:val="333333"/>
-          <w:sz w:val="28"/>
-          <w:szCs w:val="28"/>
+          <w:rFonts w:ascii="Times New Roman" w:hAnsi="Times New Roman" w:cs="Times New Roman"/>
+          <w:color w:val="333333"/>
           <w:shd w:val="clear" w:color="auto" w:fill="FFFFFF"/>
         </w:rPr>
         <w:t>MultiHead</w:t>
@@ -901,10 +843,8 @@
       <w:proofErr w:type="spellEnd"/>
       <w:r>
         <w:rPr>
-          <w:rFonts w:ascii="Palatino Linotype" w:hAnsi="Palatino Linotype"/>
-          <w:color w:val="333333"/>
-          <w:sz w:val="28"/>
-          <w:szCs w:val="28"/>
+          <w:rFonts w:ascii="Times New Roman" w:hAnsi="Times New Roman" w:cs="Times New Roman"/>
+          <w:color w:val="333333"/>
           <w:shd w:val="clear" w:color="auto" w:fill="FFFFFF"/>
         </w:rPr>
         <w:t>(</w:t>
@@ -912,20 +852,16 @@
       <w:r>
         <w:rPr>
           <w:rStyle w:val="Emphasis"/>
-          <w:rFonts w:ascii="Palatino Linotype" w:hAnsi="Palatino Linotype"/>
-          <w:color w:val="333333"/>
-          <w:sz w:val="28"/>
-          <w:szCs w:val="28"/>
+          <w:rFonts w:ascii="Times New Roman" w:hAnsi="Times New Roman" w:cs="Times New Roman"/>
+          <w:color w:val="333333"/>
           <w:shd w:val="clear" w:color="auto" w:fill="FFFFFF"/>
         </w:rPr>
         <w:t>output</w:t>
       </w:r>
       <w:r>
         <w:rPr>
-          <w:rFonts w:ascii="Palatino Linotype" w:hAnsi="Palatino Linotype"/>
-          <w:color w:val="333333"/>
-          <w:sz w:val="28"/>
-          <w:szCs w:val="28"/>
+          <w:rFonts w:ascii="Times New Roman" w:hAnsi="Times New Roman" w:cs="Times New Roman"/>
+          <w:color w:val="333333"/>
           <w:shd w:val="clear" w:color="auto" w:fill="FFFFFF"/>
         </w:rPr>
         <w:t>) = </w:t>
@@ -934,10 +870,8 @@
       <w:r>
         <w:rPr>
           <w:rStyle w:val="Emphasis"/>
-          <w:rFonts w:ascii="Palatino Linotype" w:hAnsi="Palatino Linotype"/>
-          <w:color w:val="333333"/>
-          <w:sz w:val="28"/>
-          <w:szCs w:val="28"/>
+          <w:rFonts w:ascii="Times New Roman" w:hAnsi="Times New Roman" w:cs="Times New Roman"/>
+          <w:color w:val="333333"/>
           <w:shd w:val="clear" w:color="auto" w:fill="FFFFFF"/>
         </w:rPr>
         <w:t>Concat</w:t>
@@ -945,10 +879,8 @@
       <w:proofErr w:type="spellEnd"/>
       <w:r>
         <w:rPr>
-          <w:rFonts w:ascii="Palatino Linotype" w:hAnsi="Palatino Linotype"/>
-          <w:color w:val="333333"/>
-          <w:sz w:val="28"/>
-          <w:szCs w:val="28"/>
+          <w:rFonts w:ascii="Times New Roman" w:hAnsi="Times New Roman" w:cs="Times New Roman"/>
+          <w:color w:val="333333"/>
           <w:shd w:val="clear" w:color="auto" w:fill="FFFFFF"/>
         </w:rPr>
         <w:t>(</w:t>
@@ -956,22 +888,18 @@
       <w:r>
         <w:rPr>
           <w:rStyle w:val="Emphasis"/>
-          <w:rFonts w:ascii="Palatino Linotype" w:hAnsi="Palatino Linotype"/>
-          <w:color w:val="333333"/>
-          <w:sz w:val="28"/>
-          <w:szCs w:val="28"/>
+          <w:rFonts w:ascii="Times New Roman" w:hAnsi="Times New Roman" w:cs="Times New Roman"/>
+          <w:color w:val="333333"/>
           <w:shd w:val="clear" w:color="auto" w:fill="FFFFFF"/>
         </w:rPr>
         <w:t>z</w:t>
       </w:r>
       <w:r>
         <w:rPr>
-          <w:rFonts w:ascii="Palatino Linotype" w:hAnsi="Palatino Linotype"/>
+          <w:rFonts w:ascii="Times New Roman" w:hAnsi="Times New Roman" w:cs="Times New Roman"/>
           <w:i/>
           <w:iCs/>
           <w:color w:val="333333"/>
-          <w:sz w:val="21"/>
-          <w:szCs w:val="21"/>
           <w:shd w:val="clear" w:color="auto" w:fill="FFFFFF"/>
           <w:vertAlign w:val="subscript"/>
         </w:rPr>
@@ -979,10 +907,8 @@
       </w:r>
       <w:r>
         <w:rPr>
-          <w:rFonts w:ascii="Palatino Linotype" w:hAnsi="Palatino Linotype"/>
-          <w:color w:val="333333"/>
-          <w:sz w:val="28"/>
-          <w:szCs w:val="28"/>
+          <w:rFonts w:ascii="Times New Roman" w:hAnsi="Times New Roman" w:cs="Times New Roman"/>
+          <w:color w:val="333333"/>
           <w:shd w:val="clear" w:color="auto" w:fill="FFFFFF"/>
         </w:rPr>
         <w:t>, </w:t>
@@ -990,22 +916,18 @@
       <w:r>
         <w:rPr>
           <w:rStyle w:val="Emphasis"/>
-          <w:rFonts w:ascii="Palatino Linotype" w:hAnsi="Palatino Linotype"/>
-          <w:color w:val="333333"/>
-          <w:sz w:val="28"/>
-          <w:szCs w:val="28"/>
+          <w:rFonts w:ascii="Times New Roman" w:hAnsi="Times New Roman" w:cs="Times New Roman"/>
+          <w:color w:val="333333"/>
           <w:shd w:val="clear" w:color="auto" w:fill="FFFFFF"/>
         </w:rPr>
         <w:t>z</w:t>
       </w:r>
       <w:r>
         <w:rPr>
-          <w:rFonts w:ascii="Palatino Linotype" w:hAnsi="Palatino Linotype"/>
+          <w:rFonts w:ascii="Times New Roman" w:hAnsi="Times New Roman" w:cs="Times New Roman"/>
           <w:i/>
           <w:iCs/>
           <w:color w:val="333333"/>
-          <w:sz w:val="21"/>
-          <w:szCs w:val="21"/>
           <w:shd w:val="clear" w:color="auto" w:fill="FFFFFF"/>
           <w:vertAlign w:val="subscript"/>
         </w:rPr>
@@ -1013,10 +935,8 @@
       </w:r>
       <w:r>
         <w:rPr>
-          <w:rFonts w:ascii="Palatino Linotype" w:hAnsi="Palatino Linotype"/>
-          <w:color w:val="333333"/>
-          <w:sz w:val="28"/>
-          <w:szCs w:val="28"/>
+          <w:rFonts w:ascii="Times New Roman" w:hAnsi="Times New Roman" w:cs="Times New Roman"/>
+          <w:color w:val="333333"/>
           <w:shd w:val="clear" w:color="auto" w:fill="FFFFFF"/>
         </w:rPr>
         <w:t>, </w:t>
@@ -1024,22 +944,18 @@
       <w:r>
         <w:rPr>
           <w:rStyle w:val="Emphasis"/>
-          <w:rFonts w:ascii="Palatino Linotype" w:hAnsi="Palatino Linotype"/>
-          <w:color w:val="333333"/>
-          <w:sz w:val="28"/>
-          <w:szCs w:val="28"/>
+          <w:rFonts w:ascii="Times New Roman" w:hAnsi="Times New Roman" w:cs="Times New Roman"/>
+          <w:color w:val="333333"/>
           <w:shd w:val="clear" w:color="auto" w:fill="FFFFFF"/>
         </w:rPr>
         <w:t>z</w:t>
       </w:r>
       <w:r>
         <w:rPr>
-          <w:rFonts w:ascii="Palatino Linotype" w:hAnsi="Palatino Linotype"/>
+          <w:rFonts w:ascii="Times New Roman" w:hAnsi="Times New Roman" w:cs="Times New Roman"/>
           <w:i/>
           <w:iCs/>
           <w:color w:val="333333"/>
-          <w:sz w:val="21"/>
-          <w:szCs w:val="21"/>
           <w:shd w:val="clear" w:color="auto" w:fill="FFFFFF"/>
           <w:vertAlign w:val="subscript"/>
         </w:rPr>
@@ -1047,10 +963,8 @@
       </w:r>
       <w:r>
         <w:rPr>
-          <w:rFonts w:ascii="Palatino Linotype" w:hAnsi="Palatino Linotype"/>
-          <w:color w:val="333333"/>
-          <w:sz w:val="28"/>
-          <w:szCs w:val="28"/>
+          <w:rFonts w:ascii="Times New Roman" w:hAnsi="Times New Roman" w:cs="Times New Roman"/>
+          <w:color w:val="333333"/>
           <w:shd w:val="clear" w:color="auto" w:fill="FFFFFF"/>
         </w:rPr>
         <w:t>, </w:t>
@@ -1058,22 +972,18 @@
       <w:r>
         <w:rPr>
           <w:rStyle w:val="Emphasis"/>
-          <w:rFonts w:ascii="Palatino Linotype" w:hAnsi="Palatino Linotype"/>
-          <w:color w:val="333333"/>
-          <w:sz w:val="28"/>
-          <w:szCs w:val="28"/>
+          <w:rFonts w:ascii="Times New Roman" w:hAnsi="Times New Roman" w:cs="Times New Roman"/>
+          <w:color w:val="333333"/>
           <w:shd w:val="clear" w:color="auto" w:fill="FFFFFF"/>
         </w:rPr>
         <w:t>z</w:t>
       </w:r>
       <w:r>
         <w:rPr>
-          <w:rFonts w:ascii="Palatino Linotype" w:hAnsi="Palatino Linotype"/>
+          <w:rFonts w:ascii="Times New Roman" w:hAnsi="Times New Roman" w:cs="Times New Roman"/>
           <w:i/>
           <w:iCs/>
           <w:color w:val="333333"/>
-          <w:sz w:val="21"/>
-          <w:szCs w:val="21"/>
           <w:shd w:val="clear" w:color="auto" w:fill="FFFFFF"/>
           <w:vertAlign w:val="subscript"/>
         </w:rPr>
@@ -1081,10 +991,8 @@
       </w:r>
       <w:r>
         <w:rPr>
-          <w:rFonts w:ascii="Palatino Linotype" w:hAnsi="Palatino Linotype"/>
-          <w:color w:val="333333"/>
-          <w:sz w:val="28"/>
-          <w:szCs w:val="28"/>
+          <w:rFonts w:ascii="Times New Roman" w:hAnsi="Times New Roman" w:cs="Times New Roman"/>
+          <w:color w:val="333333"/>
           <w:shd w:val="clear" w:color="auto" w:fill="FFFFFF"/>
         </w:rPr>
         <w:t>, </w:t>
@@ -1092,22 +1000,18 @@
       <w:r>
         <w:rPr>
           <w:rStyle w:val="Emphasis"/>
-          <w:rFonts w:ascii="Palatino Linotype" w:hAnsi="Palatino Linotype"/>
-          <w:color w:val="333333"/>
-          <w:sz w:val="28"/>
-          <w:szCs w:val="28"/>
+          <w:rFonts w:ascii="Times New Roman" w:hAnsi="Times New Roman" w:cs="Times New Roman"/>
+          <w:color w:val="333333"/>
           <w:shd w:val="clear" w:color="auto" w:fill="FFFFFF"/>
         </w:rPr>
         <w:t>z</w:t>
       </w:r>
       <w:r>
         <w:rPr>
-          <w:rFonts w:ascii="Palatino Linotype" w:hAnsi="Palatino Linotype"/>
+          <w:rFonts w:ascii="Times New Roman" w:hAnsi="Times New Roman" w:cs="Times New Roman"/>
           <w:i/>
           <w:iCs/>
           <w:color w:val="333333"/>
-          <w:sz w:val="21"/>
-          <w:szCs w:val="21"/>
           <w:shd w:val="clear" w:color="auto" w:fill="FFFFFF"/>
           <w:vertAlign w:val="subscript"/>
         </w:rPr>
@@ -1115,10 +1019,8 @@
       </w:r>
       <w:r>
         <w:rPr>
-          <w:rFonts w:ascii="Palatino Linotype" w:hAnsi="Palatino Linotype"/>
-          <w:color w:val="333333"/>
-          <w:sz w:val="28"/>
-          <w:szCs w:val="28"/>
+          <w:rFonts w:ascii="Times New Roman" w:hAnsi="Times New Roman" w:cs="Times New Roman"/>
+          <w:color w:val="333333"/>
           <w:shd w:val="clear" w:color="auto" w:fill="FFFFFF"/>
         </w:rPr>
         <w:t>, </w:t>
@@ -1126,22 +1028,18 @@
       <w:r>
         <w:rPr>
           <w:rStyle w:val="Emphasis"/>
-          <w:rFonts w:ascii="Palatino Linotype" w:hAnsi="Palatino Linotype"/>
-          <w:color w:val="333333"/>
-          <w:sz w:val="28"/>
-          <w:szCs w:val="28"/>
+          <w:rFonts w:ascii="Times New Roman" w:hAnsi="Times New Roman" w:cs="Times New Roman"/>
+          <w:color w:val="333333"/>
           <w:shd w:val="clear" w:color="auto" w:fill="FFFFFF"/>
         </w:rPr>
         <w:t>z</w:t>
       </w:r>
       <w:r>
         <w:rPr>
-          <w:rFonts w:ascii="Palatino Linotype" w:hAnsi="Palatino Linotype"/>
+          <w:rFonts w:ascii="Times New Roman" w:hAnsi="Times New Roman" w:cs="Times New Roman"/>
           <w:i/>
           <w:iCs/>
           <w:color w:val="333333"/>
-          <w:sz w:val="21"/>
-          <w:szCs w:val="21"/>
           <w:shd w:val="clear" w:color="auto" w:fill="FFFFFF"/>
           <w:vertAlign w:val="subscript"/>
         </w:rPr>
@@ -1149,10 +1047,8 @@
       </w:r>
       <w:r>
         <w:rPr>
-          <w:rFonts w:ascii="Palatino Linotype" w:hAnsi="Palatino Linotype"/>
-          <w:color w:val="333333"/>
-          <w:sz w:val="28"/>
-          <w:szCs w:val="28"/>
+          <w:rFonts w:ascii="Times New Roman" w:hAnsi="Times New Roman" w:cs="Times New Roman"/>
+          <w:color w:val="333333"/>
           <w:shd w:val="clear" w:color="auto" w:fill="FFFFFF"/>
         </w:rPr>
         <w:t>, </w:t>
@@ -1160,22 +1056,18 @@
       <w:r>
         <w:rPr>
           <w:rStyle w:val="Emphasis"/>
-          <w:rFonts w:ascii="Palatino Linotype" w:hAnsi="Palatino Linotype"/>
-          <w:color w:val="333333"/>
-          <w:sz w:val="28"/>
-          <w:szCs w:val="28"/>
+          <w:rFonts w:ascii="Times New Roman" w:hAnsi="Times New Roman" w:cs="Times New Roman"/>
+          <w:color w:val="333333"/>
           <w:shd w:val="clear" w:color="auto" w:fill="FFFFFF"/>
         </w:rPr>
         <w:t>z</w:t>
       </w:r>
       <w:r>
         <w:rPr>
-          <w:rFonts w:ascii="Palatino Linotype" w:hAnsi="Palatino Linotype"/>
+          <w:rFonts w:ascii="Times New Roman" w:hAnsi="Times New Roman" w:cs="Times New Roman"/>
           <w:i/>
           <w:iCs/>
           <w:color w:val="333333"/>
-          <w:sz w:val="21"/>
-          <w:szCs w:val="21"/>
           <w:shd w:val="clear" w:color="auto" w:fill="FFFFFF"/>
           <w:vertAlign w:val="subscript"/>
         </w:rPr>
@@ -1183,10 +1075,8 @@
       </w:r>
       <w:r>
         <w:rPr>
-          <w:rFonts w:ascii="Palatino Linotype" w:hAnsi="Palatino Linotype"/>
-          <w:color w:val="333333"/>
-          <w:sz w:val="28"/>
-          <w:szCs w:val="28"/>
+          <w:rFonts w:ascii="Times New Roman" w:hAnsi="Times New Roman" w:cs="Times New Roman"/>
+          <w:color w:val="333333"/>
           <w:shd w:val="clear" w:color="auto" w:fill="FFFFFF"/>
         </w:rPr>
         <w:t>, </w:t>
@@ -1194,22 +1084,18 @@
       <w:r>
         <w:rPr>
           <w:rStyle w:val="Emphasis"/>
-          <w:rFonts w:ascii="Palatino Linotype" w:hAnsi="Palatino Linotype"/>
-          <w:color w:val="333333"/>
-          <w:sz w:val="28"/>
-          <w:szCs w:val="28"/>
+          <w:rFonts w:ascii="Times New Roman" w:hAnsi="Times New Roman" w:cs="Times New Roman"/>
+          <w:color w:val="333333"/>
           <w:shd w:val="clear" w:color="auto" w:fill="FFFFFF"/>
         </w:rPr>
         <w:t>z</w:t>
       </w:r>
       <w:r>
         <w:rPr>
-          <w:rFonts w:ascii="Palatino Linotype" w:hAnsi="Palatino Linotype"/>
+          <w:rFonts w:ascii="Times New Roman" w:hAnsi="Times New Roman" w:cs="Times New Roman"/>
           <w:i/>
           <w:iCs/>
           <w:color w:val="333333"/>
-          <w:sz w:val="21"/>
-          <w:szCs w:val="21"/>
           <w:shd w:val="clear" w:color="auto" w:fill="FFFFFF"/>
           <w:vertAlign w:val="subscript"/>
         </w:rPr>
@@ -1217,10 +1103,8 @@
       </w:r>
       <w:r>
         <w:rPr>
-          <w:rFonts w:ascii="Palatino Linotype" w:hAnsi="Palatino Linotype"/>
-          <w:color w:val="333333"/>
-          <w:sz w:val="28"/>
-          <w:szCs w:val="28"/>
+          <w:rFonts w:ascii="Times New Roman" w:hAnsi="Times New Roman" w:cs="Times New Roman"/>
+          <w:color w:val="333333"/>
           <w:shd w:val="clear" w:color="auto" w:fill="FFFFFF"/>
         </w:rPr>
         <w:t>,) = </w:t>
@@ -1228,20 +1112,16 @@
       <w:r>
         <w:rPr>
           <w:rStyle w:val="Emphasis"/>
-          <w:rFonts w:ascii="Palatino Linotype" w:hAnsi="Palatino Linotype"/>
-          <w:color w:val="333333"/>
-          <w:sz w:val="28"/>
-          <w:szCs w:val="28"/>
+          <w:rFonts w:ascii="Times New Roman" w:hAnsi="Times New Roman" w:cs="Times New Roman"/>
+          <w:color w:val="333333"/>
           <w:shd w:val="clear" w:color="auto" w:fill="FFFFFF"/>
         </w:rPr>
         <w:t>x</w:t>
       </w:r>
       <w:r>
         <w:rPr>
-          <w:rFonts w:ascii="Palatino Linotype" w:hAnsi="Palatino Linotype"/>
-          <w:color w:val="333333"/>
-          <w:sz w:val="28"/>
-          <w:szCs w:val="28"/>
+          <w:rFonts w:ascii="Times New Roman" w:hAnsi="Times New Roman" w:cs="Times New Roman"/>
+          <w:color w:val="333333"/>
           <w:shd w:val="clear" w:color="auto" w:fill="FFFFFF"/>
         </w:rPr>
         <w:t>, </w:t>
@@ -1250,22 +1130,18 @@
       <w:r>
         <w:rPr>
           <w:rStyle w:val="Emphasis"/>
-          <w:rFonts w:ascii="Palatino Linotype" w:hAnsi="Palatino Linotype"/>
-          <w:color w:val="333333"/>
-          <w:sz w:val="28"/>
-          <w:szCs w:val="28"/>
+          <w:rFonts w:ascii="Times New Roman" w:hAnsi="Times New Roman" w:cs="Times New Roman"/>
+          <w:color w:val="333333"/>
           <w:shd w:val="clear" w:color="auto" w:fill="FFFFFF"/>
         </w:rPr>
         <w:t>d</w:t>
       </w:r>
       <w:r>
         <w:rPr>
-          <w:rFonts w:ascii="Palatino Linotype" w:hAnsi="Palatino Linotype"/>
+          <w:rFonts w:ascii="Times New Roman" w:hAnsi="Times New Roman" w:cs="Times New Roman"/>
           <w:i/>
           <w:iCs/>
           <w:color w:val="333333"/>
-          <w:sz w:val="21"/>
-          <w:szCs w:val="21"/>
           <w:shd w:val="clear" w:color="auto" w:fill="FFFFFF"/>
           <w:vertAlign w:val="subscript"/>
         </w:rPr>
@@ -1274,12 +1150,10 @@
       <w:proofErr w:type="spellEnd"/>
       <w:r>
         <w:rPr>
-          <w:rFonts w:ascii="Palatino Linotype" w:hAnsi="Palatino Linotype"/>
+          <w:rFonts w:ascii="Times New Roman" w:hAnsi="Times New Roman" w:cs="Times New Roman"/>
           <w:i/>
           <w:iCs/>
           <w:color w:val="333333"/>
-          <w:sz w:val="21"/>
-          <w:szCs w:val="21"/>
           <w:shd w:val="clear" w:color="auto" w:fill="FFFFFF"/>
           <w:vertAlign w:val="subscript"/>
         </w:rPr>
@@ -1287,12 +1161,10 @@
       </w:r>
       <w:r>
         <w:rPr>
-          <w:rFonts w:ascii="Palatino Linotype" w:hAnsi="Palatino Linotype"/>
+          <w:rFonts w:ascii="Times New Roman" w:hAnsi="Times New Roman" w:cs="Times New Roman"/>
           <w:i/>
           <w:iCs/>
           <w:color w:val="333333"/>
-          <w:sz w:val="21"/>
-          <w:szCs w:val="21"/>
           <w:shd w:val="clear" w:color="auto" w:fill="FFFFFF"/>
           <w:vertAlign w:val="subscript"/>
         </w:rPr>
@@ -1302,29 +1174,23 @@
     <w:p>
       <w:pPr>
         <w:rPr>
-          <w:rFonts w:ascii="Palatino Linotype" w:hAnsi="Palatino Linotype"/>
-          <w:color w:val="333333"/>
-          <w:sz w:val="21"/>
-          <w:szCs w:val="21"/>
-          <w:shd w:val="clear" w:color="auto" w:fill="FFFFFF"/>
-        </w:rPr>
-      </w:pPr>
-      <w:r>
-        <w:rPr>
-          <w:rFonts w:ascii="Palatino Linotype" w:hAnsi="Palatino Linotype"/>
-          <w:color w:val="333333"/>
-          <w:sz w:val="21"/>
-          <w:szCs w:val="21"/>
+          <w:rFonts w:ascii="Times New Roman" w:hAnsi="Times New Roman" w:cs="Times New Roman"/>
+          <w:color w:val="333333"/>
+          <w:shd w:val="clear" w:color="auto" w:fill="FFFFFF"/>
+        </w:rPr>
+      </w:pPr>
+      <w:r>
+        <w:rPr>
+          <w:rFonts w:ascii="Times New Roman" w:hAnsi="Times New Roman" w:cs="Times New Roman"/>
+          <w:color w:val="333333"/>
           <w:shd w:val="clear" w:color="auto" w:fill="FFFFFF"/>
         </w:rPr>
         <w:t xml:space="preserve">- </w:t>
       </w:r>
       <w:r>
         <w:rPr>
-          <w:rFonts w:ascii="Palatino Linotype" w:hAnsi="Palatino Linotype"/>
-          <w:color w:val="333333"/>
-          <w:sz w:val="21"/>
-          <w:szCs w:val="21"/>
+          <w:rFonts w:ascii="Times New Roman" w:hAnsi="Times New Roman" w:cs="Times New Roman"/>
+          <w:color w:val="333333"/>
           <w:shd w:val="clear" w:color="auto" w:fill="FFFFFF"/>
         </w:rPr>
         <w:t>Inside each head of the attention mechanism, each word vector has 3 representation</w:t>
@@ -1333,50 +1199,25 @@
     <w:p>
       <w:pPr>
         <w:rPr>
-          <w:rFonts w:ascii="Palatino Linotype" w:hAnsi="Palatino Linotype"/>
-          <w:color w:val="333333"/>
-          <w:sz w:val="21"/>
-          <w:szCs w:val="21"/>
-          <w:shd w:val="clear" w:color="auto" w:fill="FFFFFF"/>
-        </w:rPr>
-      </w:pPr>
-      <w:r>
-        <w:rPr>
-          <w:rFonts w:ascii="Palatino Linotype" w:hAnsi="Palatino Linotype"/>
-          <w:color w:val="333333"/>
-          <w:sz w:val="21"/>
-          <w:szCs w:val="21"/>
+          <w:rFonts w:ascii="Times New Roman" w:hAnsi="Times New Roman" w:cs="Times New Roman"/>
+          <w:color w:val="333333"/>
+          <w:shd w:val="clear" w:color="auto" w:fill="FFFFFF"/>
+        </w:rPr>
+      </w:pPr>
+      <w:r>
+        <w:rPr>
+          <w:rFonts w:ascii="Times New Roman" w:hAnsi="Times New Roman" w:cs="Times New Roman"/>
+          <w:color w:val="333333"/>
           <w:shd w:val="clear" w:color="auto" w:fill="FFFFFF"/>
         </w:rPr>
         <w:tab/>
-      </w:r>
-      <w:r>
-        <w:rPr>
-          <w:rFonts w:ascii="Palatino Linotype" w:hAnsi="Palatino Linotype"/>
-          <w:color w:val="333333"/>
-          <w:sz w:val="21"/>
-          <w:szCs w:val="21"/>
-          <w:shd w:val="clear" w:color="auto" w:fill="FFFFFF"/>
-        </w:rPr>
-        <w:t xml:space="preserve">+ A query vector Q that has </w:t>
-      </w:r>
-      <w:r>
-        <w:rPr>
-          <w:rFonts w:ascii="Palatino Linotype" w:hAnsi="Palatino Linotype"/>
-          <w:color w:val="333333"/>
-          <w:sz w:val="21"/>
-          <w:szCs w:val="21"/>
-          <w:shd w:val="clear" w:color="auto" w:fill="FFFFFF"/>
-        </w:rPr>
-        <w:t xml:space="preserve">dim of 64, which is activated and trained when a word vector seeks all the key-value pairs of the other word vectors, in </w:t>
+        <w:t xml:space="preserve">+ A query vector Q that has dim of 64, which is activated and trained when a word vector seeks all the key-value pairs of the other word vectors, in </w:t>
       </w:r>
       <w:proofErr w:type="spellStart"/>
       <w:r>
         <w:rPr>
-          <w:rFonts w:ascii="Palatino Linotype" w:hAnsi="Palatino Linotype"/>
-          <w:color w:val="333333"/>
-          <w:sz w:val="21"/>
-          <w:szCs w:val="21"/>
+          <w:rFonts w:ascii="Times New Roman" w:hAnsi="Times New Roman" w:cs="Times New Roman"/>
+          <w:color w:val="333333"/>
           <w:shd w:val="clear" w:color="auto" w:fill="FFFFFF"/>
         </w:rPr>
         <w:t>cluding</w:t>
@@ -1384,10 +1225,8 @@
       <w:proofErr w:type="spellEnd"/>
       <w:r>
         <w:rPr>
-          <w:rFonts w:ascii="Palatino Linotype" w:hAnsi="Palatino Linotype"/>
-          <w:color w:val="333333"/>
-          <w:sz w:val="21"/>
-          <w:szCs w:val="21"/>
+          <w:rFonts w:ascii="Times New Roman" w:hAnsi="Times New Roman" w:cs="Times New Roman"/>
+          <w:color w:val="333333"/>
           <w:shd w:val="clear" w:color="auto" w:fill="FFFFFF"/>
         </w:rPr>
         <w:t xml:space="preserve"> itself in self attention</w:t>
@@ -1396,19 +1235,15 @@
     <w:p>
       <w:pPr>
         <w:rPr>
-          <w:rFonts w:ascii="Palatino Linotype" w:hAnsi="Palatino Linotype"/>
-          <w:color w:val="333333"/>
-          <w:sz w:val="21"/>
-          <w:szCs w:val="21"/>
-          <w:shd w:val="clear" w:color="auto" w:fill="FFFFFF"/>
-        </w:rPr>
-      </w:pPr>
-      <w:r>
-        <w:rPr>
-          <w:rFonts w:ascii="Palatino Linotype" w:hAnsi="Palatino Linotype"/>
-          <w:color w:val="333333"/>
-          <w:sz w:val="21"/>
-          <w:szCs w:val="21"/>
+          <w:rFonts w:ascii="Times New Roman" w:hAnsi="Times New Roman" w:cs="Times New Roman"/>
+          <w:color w:val="333333"/>
+          <w:shd w:val="clear" w:color="auto" w:fill="FFFFFF"/>
+        </w:rPr>
+      </w:pPr>
+      <w:r>
+        <w:rPr>
+          <w:rFonts w:ascii="Times New Roman" w:hAnsi="Times New Roman" w:cs="Times New Roman"/>
+          <w:color w:val="333333"/>
           <w:shd w:val="clear" w:color="auto" w:fill="FFFFFF"/>
         </w:rPr>
         <w:tab/>
@@ -1418,19 +1253,15 @@
     <w:p>
       <w:pPr>
         <w:rPr>
-          <w:rFonts w:ascii="Palatino Linotype" w:hAnsi="Palatino Linotype"/>
-          <w:color w:val="333333"/>
-          <w:sz w:val="21"/>
-          <w:szCs w:val="21"/>
-          <w:shd w:val="clear" w:color="auto" w:fill="FFFFFF"/>
-        </w:rPr>
-      </w:pPr>
-      <w:r>
-        <w:rPr>
-          <w:rFonts w:ascii="Palatino Linotype" w:hAnsi="Palatino Linotype"/>
-          <w:color w:val="333333"/>
-          <w:sz w:val="21"/>
-          <w:szCs w:val="21"/>
+          <w:rFonts w:ascii="Times New Roman" w:hAnsi="Times New Roman" w:cs="Times New Roman"/>
+          <w:color w:val="333333"/>
+          <w:shd w:val="clear" w:color="auto" w:fill="FFFFFF"/>
+        </w:rPr>
+      </w:pPr>
+      <w:r>
+        <w:rPr>
+          <w:rFonts w:ascii="Times New Roman" w:hAnsi="Times New Roman" w:cs="Times New Roman"/>
+          <w:color w:val="333333"/>
           <w:shd w:val="clear" w:color="auto" w:fill="FFFFFF"/>
         </w:rPr>
         <w:tab/>
@@ -1440,15 +1271,14 @@
     <w:p>
       <w:pPr>
         <w:rPr>
-          <w:rFonts w:ascii="Palatino Linotype" w:hAnsi="Palatino Linotype"/>
-          <w:color w:val="333333"/>
-          <w:sz w:val="21"/>
-          <w:szCs w:val="21"/>
-          <w:shd w:val="clear" w:color="auto" w:fill="FFFFFF"/>
-        </w:rPr>
-      </w:pPr>
-      <w:r>
-        <w:rPr>
+          <w:rFonts w:ascii="Times New Roman" w:hAnsi="Times New Roman" w:cs="Times New Roman"/>
+          <w:color w:val="333333"/>
+          <w:shd w:val="clear" w:color="auto" w:fill="FFFFFF"/>
+        </w:rPr>
+      </w:pPr>
+      <w:r>
+        <w:rPr>
+          <w:rFonts w:ascii="Times New Roman" w:hAnsi="Times New Roman" w:cs="Times New Roman"/>
           <w:noProof/>
         </w:rPr>
         <w:drawing>
@@ -1504,19 +1334,15 @@
     <w:p>
       <w:pPr>
         <w:rPr>
-          <w:rFonts w:ascii="Palatino Linotype" w:hAnsi="Palatino Linotype"/>
-          <w:color w:val="333333"/>
-          <w:sz w:val="21"/>
-          <w:szCs w:val="21"/>
-          <w:shd w:val="clear" w:color="auto" w:fill="FFFFFF"/>
-        </w:rPr>
-      </w:pPr>
-      <w:r>
-        <w:rPr>
-          <w:rFonts w:ascii="Palatino Linotype" w:hAnsi="Palatino Linotype"/>
-          <w:color w:val="333333"/>
-          <w:sz w:val="21"/>
-          <w:szCs w:val="21"/>
+          <w:rFonts w:ascii="Times New Roman" w:hAnsi="Times New Roman" w:cs="Times New Roman"/>
+          <w:color w:val="333333"/>
+          <w:shd w:val="clear" w:color="auto" w:fill="FFFFFF"/>
+        </w:rPr>
+      </w:pPr>
+      <w:r>
+        <w:rPr>
+          <w:rFonts w:ascii="Times New Roman" w:hAnsi="Times New Roman" w:cs="Times New Roman"/>
+          <w:color w:val="333333"/>
           <w:shd w:val="clear" w:color="auto" w:fill="FFFFFF"/>
         </w:rPr>
         <w:t xml:space="preserve">Self-attention mechanism: </w:t>
@@ -1525,9 +1351,7 @@
         <w:r>
           <w:rPr>
             <w:rStyle w:val="Hyperlink"/>
-            <w:rFonts w:ascii="Palatino Linotype" w:hAnsi="Palatino Linotype"/>
-            <w:sz w:val="21"/>
-            <w:szCs w:val="21"/>
+            <w:rFonts w:ascii="Times New Roman" w:hAnsi="Times New Roman" w:cs="Times New Roman"/>
             <w:shd w:val="clear" w:color="auto" w:fill="FFFFFF"/>
           </w:rPr>
           <w:t>https://colab.research.google.com/drive/1rPk3ohrmVclqhH7uQ7qys4oznDdAhpzF?authuser=1</w:t>
@@ -1537,23 +1361,19 @@
     <w:p>
       <w:pPr>
         <w:rPr>
-          <w:rFonts w:ascii="Palatino Linotype" w:hAnsi="Palatino Linotype"/>
+          <w:rFonts w:ascii="Times New Roman" w:hAnsi="Times New Roman" w:cs="Times New Roman"/>
           <w:b/>
           <w:bCs/>
           <w:color w:val="333333"/>
-          <w:sz w:val="21"/>
-          <w:szCs w:val="21"/>
-          <w:shd w:val="clear" w:color="auto" w:fill="FFFFFF"/>
-        </w:rPr>
-      </w:pPr>
-      <w:r>
-        <w:rPr>
-          <w:rFonts w:ascii="Palatino Linotype" w:hAnsi="Palatino Linotype"/>
+          <w:shd w:val="clear" w:color="auto" w:fill="FFFFFF"/>
+        </w:rPr>
+      </w:pPr>
+      <w:r>
+        <w:rPr>
+          <w:rFonts w:ascii="Times New Roman" w:hAnsi="Times New Roman" w:cs="Times New Roman"/>
           <w:b/>
           <w:bCs/>
           <w:color w:val="333333"/>
-          <w:sz w:val="21"/>
-          <w:szCs w:val="21"/>
           <w:shd w:val="clear" w:color="auto" w:fill="FFFFFF"/>
         </w:rPr>
         <w:t>1d/ Post-layer normalization:</w:t>
@@ -1567,19 +1387,15 @@
           <w:numId w:val="1"/>
         </w:numPr>
         <w:rPr>
-          <w:rFonts w:ascii="Palatino Linotype" w:hAnsi="Palatino Linotype"/>
-          <w:color w:val="333333"/>
-          <w:sz w:val="21"/>
-          <w:szCs w:val="21"/>
-          <w:shd w:val="clear" w:color="auto" w:fill="FFFFFF"/>
-        </w:rPr>
-      </w:pPr>
-      <w:r>
-        <w:rPr>
-          <w:rFonts w:ascii="Palatino Linotype" w:hAnsi="Palatino Linotype"/>
-          <w:color w:val="333333"/>
-          <w:sz w:val="21"/>
-          <w:szCs w:val="21"/>
+          <w:rFonts w:ascii="Times New Roman" w:hAnsi="Times New Roman" w:cs="Times New Roman"/>
+          <w:color w:val="333333"/>
+          <w:shd w:val="clear" w:color="auto" w:fill="FFFFFF"/>
+        </w:rPr>
+      </w:pPr>
+      <w:r>
+        <w:rPr>
+          <w:rFonts w:ascii="Times New Roman" w:hAnsi="Times New Roman" w:cs="Times New Roman"/>
+          <w:color w:val="333333"/>
           <w:shd w:val="clear" w:color="auto" w:fill="FFFFFF"/>
         </w:rPr>
         <w:t xml:space="preserve">Post-LN contains an add function and a layer </w:t>
@@ -1587,10 +1403,8 @@
       <w:proofErr w:type="spellStart"/>
       <w:r>
         <w:rPr>
-          <w:rFonts w:ascii="Palatino Linotype" w:hAnsi="Palatino Linotype"/>
-          <w:color w:val="333333"/>
-          <w:sz w:val="21"/>
-          <w:szCs w:val="21"/>
+          <w:rFonts w:ascii="Times New Roman" w:hAnsi="Times New Roman" w:cs="Times New Roman"/>
+          <w:color w:val="333333"/>
           <w:shd w:val="clear" w:color="auto" w:fill="FFFFFF"/>
         </w:rPr>
         <w:t>noromalization</w:t>
@@ -1598,20 +1412,16 @@
       <w:proofErr w:type="spellEnd"/>
       <w:r>
         <w:rPr>
-          <w:rFonts w:ascii="Palatino Linotype" w:hAnsi="Palatino Linotype"/>
-          <w:color w:val="333333"/>
-          <w:sz w:val="21"/>
-          <w:szCs w:val="21"/>
+          <w:rFonts w:ascii="Times New Roman" w:hAnsi="Times New Roman" w:cs="Times New Roman"/>
+          <w:color w:val="333333"/>
           <w:shd w:val="clear" w:color="auto" w:fill="FFFFFF"/>
         </w:rPr>
         <w:t xml:space="preserve"> process. </w:t>
       </w:r>
       <w:r>
         <w:rPr>
-          <w:rFonts w:ascii="Palatino Linotype" w:hAnsi="Palatino Linotype"/>
-          <w:color w:val="333333"/>
-          <w:sz w:val="21"/>
-          <w:szCs w:val="21"/>
+          <w:rFonts w:ascii="Times New Roman" w:hAnsi="Times New Roman" w:cs="Times New Roman"/>
+          <w:color w:val="333333"/>
           <w:shd w:val="clear" w:color="auto" w:fill="FFFFFF"/>
         </w:rPr>
         <w:t>The goal of the residual connections is to make sure critical information is not lost.</w:t>
@@ -1625,26 +1435,22 @@
           <w:numId w:val="1"/>
         </w:numPr>
         <w:rPr>
-          <w:rFonts w:ascii="Palatino Linotype" w:hAnsi="Palatino Linotype"/>
-          <w:color w:val="333333"/>
-          <w:sz w:val="21"/>
-          <w:szCs w:val="21"/>
-          <w:shd w:val="clear" w:color="auto" w:fill="FFFFFF"/>
-        </w:rPr>
-      </w:pPr>
-      <w:r>
-        <w:rPr>
-          <w:rFonts w:ascii="Palatino Linotype" w:hAnsi="Palatino Linotype"/>
-          <w:color w:val="333333"/>
-          <w:sz w:val="21"/>
-          <w:szCs w:val="21"/>
-          <w:shd w:val="clear" w:color="auto" w:fill="FFFFFF"/>
-        </w:rPr>
-        <w:lastRenderedPageBreak/>
+          <w:rFonts w:ascii="Times New Roman" w:hAnsi="Times New Roman" w:cs="Times New Roman"/>
+          <w:color w:val="333333"/>
+          <w:shd w:val="clear" w:color="auto" w:fill="FFFFFF"/>
+        </w:rPr>
+      </w:pPr>
+      <w:r>
+        <w:rPr>
+          <w:rFonts w:ascii="Times New Roman" w:hAnsi="Times New Roman" w:cs="Times New Roman"/>
+          <w:color w:val="333333"/>
+          <w:shd w:val="clear" w:color="auto" w:fill="FFFFFF"/>
+        </w:rPr>
         <w:t xml:space="preserve">There are many layer normalization methods exist but it is defined as: </w:t>
       </w:r>
       <w:r>
         <w:rPr>
+          <w:rFonts w:ascii="Times New Roman" w:hAnsi="Times New Roman" w:cs="Times New Roman"/>
           <w:noProof/>
         </w:rPr>
         <w:drawing>
@@ -1692,17 +1498,17 @@
           <w:numId w:val="1"/>
         </w:numPr>
         <w:rPr>
-          <w:rFonts w:ascii="Palatino Linotype" w:hAnsi="Palatino Linotype"/>
-          <w:color w:val="333333"/>
-          <w:sz w:val="21"/>
-          <w:szCs w:val="21"/>
-          <w:shd w:val="clear" w:color="auto" w:fill="FFFFFF"/>
-        </w:rPr>
-      </w:pPr>
-      <w:r>
-        <w:rPr>
+          <w:rFonts w:ascii="Times New Roman" w:hAnsi="Times New Roman" w:cs="Times New Roman"/>
+          <w:color w:val="333333"/>
+          <w:shd w:val="clear" w:color="auto" w:fill="FFFFFF"/>
+        </w:rPr>
+      </w:pPr>
+      <w:r>
+        <w:rPr>
+          <w:rFonts w:ascii="Times New Roman" w:hAnsi="Times New Roman" w:cs="Times New Roman"/>
           <w:noProof/>
         </w:rPr>
+        <w:lastRenderedPageBreak/>
         <w:drawing>
           <wp:inline distT="0" distB="0" distL="0" distR="0" wp14:anchorId="13257EB5" wp14:editId="24690736">
             <wp:extent cx="5943600" cy="4150995"/>
@@ -1744,23 +1550,19 @@
       <w:pPr>
         <w:ind w:left="360"/>
         <w:rPr>
-          <w:rFonts w:ascii="Palatino Linotype" w:hAnsi="Palatino Linotype"/>
+          <w:rFonts w:ascii="Times New Roman" w:hAnsi="Times New Roman" w:cs="Times New Roman"/>
           <w:b/>
           <w:bCs/>
           <w:color w:val="333333"/>
-          <w:sz w:val="21"/>
-          <w:szCs w:val="21"/>
-          <w:shd w:val="clear" w:color="auto" w:fill="FFFFFF"/>
-        </w:rPr>
-      </w:pPr>
-      <w:r>
-        <w:rPr>
-          <w:rFonts w:ascii="Palatino Linotype" w:hAnsi="Palatino Linotype"/>
+          <w:shd w:val="clear" w:color="auto" w:fill="FFFFFF"/>
+        </w:rPr>
+      </w:pPr>
+      <w:r>
+        <w:rPr>
+          <w:rFonts w:ascii="Times New Roman" w:hAnsi="Times New Roman" w:cs="Times New Roman"/>
           <w:b/>
           <w:bCs/>
           <w:color w:val="333333"/>
-          <w:sz w:val="21"/>
-          <w:szCs w:val="21"/>
           <w:shd w:val="clear" w:color="auto" w:fill="FFFFFF"/>
         </w:rPr>
         <w:t>1e/ Sub-layer 2: feedforward networks:</w:t>
@@ -1774,19 +1576,15 @@
           <w:numId w:val="1"/>
         </w:numPr>
         <w:rPr>
-          <w:rFonts w:ascii="Palatino Linotype" w:hAnsi="Palatino Linotype"/>
-          <w:color w:val="333333"/>
-          <w:sz w:val="21"/>
-          <w:szCs w:val="21"/>
-          <w:shd w:val="clear" w:color="auto" w:fill="FFFFFF"/>
-        </w:rPr>
-      </w:pPr>
-      <w:r>
-        <w:rPr>
-          <w:rFonts w:ascii="Palatino Linotype" w:hAnsi="Palatino Linotype"/>
-          <w:color w:val="333333"/>
-          <w:sz w:val="21"/>
-          <w:szCs w:val="21"/>
+          <w:rFonts w:ascii="Times New Roman" w:hAnsi="Times New Roman" w:cs="Times New Roman"/>
+          <w:color w:val="333333"/>
+          <w:shd w:val="clear" w:color="auto" w:fill="FFFFFF"/>
+        </w:rPr>
+      </w:pPr>
+      <w:r>
+        <w:rPr>
+          <w:rFonts w:ascii="Times New Roman" w:hAnsi="Times New Roman" w:cs="Times New Roman"/>
+          <w:color w:val="333333"/>
           <w:shd w:val="clear" w:color="auto" w:fill="FFFFFF"/>
         </w:rPr>
         <w:t>The input of the FFN is the model = 512 output of the Post layer normalization of the previous sub layer</w:t>
@@ -1800,19 +1598,15 @@
           <w:numId w:val="1"/>
         </w:numPr>
         <w:rPr>
-          <w:rFonts w:ascii="Palatino Linotype" w:hAnsi="Palatino Linotype"/>
-          <w:color w:val="333333"/>
-          <w:sz w:val="21"/>
-          <w:szCs w:val="21"/>
-          <w:shd w:val="clear" w:color="auto" w:fill="FFFFFF"/>
-        </w:rPr>
-      </w:pPr>
-      <w:r>
-        <w:rPr>
-          <w:rFonts w:ascii="Palatino Linotype" w:hAnsi="Palatino Linotype"/>
-          <w:color w:val="333333"/>
-          <w:sz w:val="21"/>
-          <w:szCs w:val="21"/>
+          <w:rFonts w:ascii="Times New Roman" w:hAnsi="Times New Roman" w:cs="Times New Roman"/>
+          <w:color w:val="333333"/>
+          <w:shd w:val="clear" w:color="auto" w:fill="FFFFFF"/>
+        </w:rPr>
+      </w:pPr>
+      <w:r>
+        <w:rPr>
+          <w:rFonts w:ascii="Times New Roman" w:hAnsi="Times New Roman" w:cs="Times New Roman"/>
+          <w:color w:val="333333"/>
           <w:shd w:val="clear" w:color="auto" w:fill="FFFFFF"/>
         </w:rPr>
         <w:t>Description of FFN</w:t>
@@ -1822,29 +1616,23 @@
       <w:pPr>
         <w:pStyle w:val="ListParagraph"/>
         <w:rPr>
-          <w:rFonts w:ascii="Palatino Linotype" w:hAnsi="Palatino Linotype"/>
-          <w:color w:val="333333"/>
-          <w:sz w:val="21"/>
-          <w:szCs w:val="21"/>
-          <w:shd w:val="clear" w:color="auto" w:fill="FFFFFF"/>
-        </w:rPr>
-      </w:pPr>
-      <w:r>
-        <w:rPr>
-          <w:rFonts w:ascii="Palatino Linotype" w:hAnsi="Palatino Linotype"/>
-          <w:color w:val="333333"/>
-          <w:sz w:val="21"/>
-          <w:szCs w:val="21"/>
+          <w:rFonts w:ascii="Times New Roman" w:hAnsi="Times New Roman" w:cs="Times New Roman"/>
+          <w:color w:val="333333"/>
+          <w:shd w:val="clear" w:color="auto" w:fill="FFFFFF"/>
+        </w:rPr>
+      </w:pPr>
+      <w:r>
+        <w:rPr>
+          <w:rFonts w:ascii="Times New Roman" w:hAnsi="Times New Roman" w:cs="Times New Roman"/>
+          <w:color w:val="333333"/>
           <w:shd w:val="clear" w:color="auto" w:fill="FFFFFF"/>
         </w:rPr>
         <w:t xml:space="preserve">+ The FFN in the </w:t>
       </w:r>
       <w:r>
         <w:rPr>
-          <w:rFonts w:ascii="Palatino Linotype" w:hAnsi="Palatino Linotype"/>
-          <w:color w:val="333333"/>
-          <w:sz w:val="21"/>
-          <w:szCs w:val="21"/>
+          <w:rFonts w:ascii="Times New Roman" w:hAnsi="Times New Roman" w:cs="Times New Roman"/>
+          <w:color w:val="333333"/>
           <w:shd w:val="clear" w:color="auto" w:fill="FFFFFF"/>
         </w:rPr>
         <w:t>encoder and decoder are fully connected</w:t>
@@ -1854,19 +1642,15 @@
       <w:pPr>
         <w:pStyle w:val="ListParagraph"/>
         <w:rPr>
-          <w:rFonts w:ascii="Palatino Linotype" w:hAnsi="Palatino Linotype"/>
-          <w:color w:val="333333"/>
-          <w:sz w:val="21"/>
-          <w:szCs w:val="21"/>
-          <w:shd w:val="clear" w:color="auto" w:fill="FFFFFF"/>
-        </w:rPr>
-      </w:pPr>
-      <w:r>
-        <w:rPr>
-          <w:rFonts w:ascii="Palatino Linotype" w:hAnsi="Palatino Linotype"/>
-          <w:color w:val="333333"/>
-          <w:sz w:val="21"/>
-          <w:szCs w:val="21"/>
+          <w:rFonts w:ascii="Times New Roman" w:hAnsi="Times New Roman" w:cs="Times New Roman"/>
+          <w:color w:val="333333"/>
+          <w:shd w:val="clear" w:color="auto" w:fill="FFFFFF"/>
+        </w:rPr>
+      </w:pPr>
+      <w:r>
+        <w:rPr>
+          <w:rFonts w:ascii="Times New Roman" w:hAnsi="Times New Roman" w:cs="Times New Roman"/>
+          <w:color w:val="333333"/>
           <w:shd w:val="clear" w:color="auto" w:fill="FFFFFF"/>
         </w:rPr>
         <w:t>+ The FFN is position-wise network. Each position is processed separately and in an identical way</w:t>
@@ -1876,19 +1660,15 @@
       <w:pPr>
         <w:pStyle w:val="ListParagraph"/>
         <w:rPr>
-          <w:rFonts w:ascii="Palatino Linotype" w:hAnsi="Palatino Linotype"/>
-          <w:color w:val="333333"/>
-          <w:sz w:val="21"/>
-          <w:szCs w:val="21"/>
-          <w:shd w:val="clear" w:color="auto" w:fill="FFFFFF"/>
-        </w:rPr>
-      </w:pPr>
-      <w:r>
-        <w:rPr>
-          <w:rFonts w:ascii="Palatino Linotype" w:hAnsi="Palatino Linotype"/>
-          <w:color w:val="333333"/>
-          <w:sz w:val="21"/>
-          <w:szCs w:val="21"/>
+          <w:rFonts w:ascii="Times New Roman" w:hAnsi="Times New Roman" w:cs="Times New Roman"/>
+          <w:color w:val="333333"/>
+          <w:shd w:val="clear" w:color="auto" w:fill="FFFFFF"/>
+        </w:rPr>
+      </w:pPr>
+      <w:r>
+        <w:rPr>
+          <w:rFonts w:ascii="Times New Roman" w:hAnsi="Times New Roman" w:cs="Times New Roman"/>
+          <w:color w:val="333333"/>
           <w:shd w:val="clear" w:color="auto" w:fill="FFFFFF"/>
         </w:rPr>
         <w:t xml:space="preserve">+ The FFN contain 2 layers and applies a </w:t>
@@ -1896,10 +1676,8 @@
       <w:proofErr w:type="spellStart"/>
       <w:r>
         <w:rPr>
-          <w:rFonts w:ascii="Palatino Linotype" w:hAnsi="Palatino Linotype"/>
-          <w:color w:val="333333"/>
-          <w:sz w:val="21"/>
-          <w:szCs w:val="21"/>
+          <w:rFonts w:ascii="Times New Roman" w:hAnsi="Times New Roman" w:cs="Times New Roman"/>
+          <w:color w:val="333333"/>
           <w:shd w:val="clear" w:color="auto" w:fill="FFFFFF"/>
         </w:rPr>
         <w:t>ReLU</w:t>
@@ -1907,10 +1685,8 @@
       <w:proofErr w:type="spellEnd"/>
       <w:r>
         <w:rPr>
-          <w:rFonts w:ascii="Palatino Linotype" w:hAnsi="Palatino Linotype"/>
-          <w:color w:val="333333"/>
-          <w:sz w:val="21"/>
-          <w:szCs w:val="21"/>
+          <w:rFonts w:ascii="Times New Roman" w:hAnsi="Times New Roman" w:cs="Times New Roman"/>
+          <w:color w:val="333333"/>
           <w:shd w:val="clear" w:color="auto" w:fill="FFFFFF"/>
         </w:rPr>
         <w:t xml:space="preserve"> activation function</w:t>
@@ -1920,19 +1696,15 @@
       <w:pPr>
         <w:pStyle w:val="ListParagraph"/>
         <w:rPr>
-          <w:rFonts w:ascii="Palatino Linotype" w:hAnsi="Palatino Linotype"/>
-          <w:color w:val="333333"/>
-          <w:sz w:val="21"/>
-          <w:szCs w:val="21"/>
-          <w:shd w:val="clear" w:color="auto" w:fill="FFFFFF"/>
-        </w:rPr>
-      </w:pPr>
-      <w:r>
-        <w:rPr>
-          <w:rFonts w:ascii="Palatino Linotype" w:hAnsi="Palatino Linotype"/>
-          <w:color w:val="333333"/>
-          <w:sz w:val="21"/>
-          <w:szCs w:val="21"/>
+          <w:rFonts w:ascii="Times New Roman" w:hAnsi="Times New Roman" w:cs="Times New Roman"/>
+          <w:color w:val="333333"/>
+          <w:shd w:val="clear" w:color="auto" w:fill="FFFFFF"/>
+        </w:rPr>
+      </w:pPr>
+      <w:r>
+        <w:rPr>
+          <w:rFonts w:ascii="Times New Roman" w:hAnsi="Times New Roman" w:cs="Times New Roman"/>
+          <w:color w:val="333333"/>
           <w:shd w:val="clear" w:color="auto" w:fill="FFFFFF"/>
         </w:rPr>
         <w:t xml:space="preserve">+ The input and output of the FFN layers is </w:t>
@@ -1940,10 +1712,8 @@
       <w:proofErr w:type="spellStart"/>
       <w:r>
         <w:rPr>
-          <w:rFonts w:ascii="Palatino Linotype" w:hAnsi="Palatino Linotype"/>
-          <w:color w:val="333333"/>
-          <w:sz w:val="21"/>
-          <w:szCs w:val="21"/>
+          <w:rFonts w:ascii="Times New Roman" w:hAnsi="Times New Roman" w:cs="Times New Roman"/>
+          <w:color w:val="333333"/>
           <w:shd w:val="clear" w:color="auto" w:fill="FFFFFF"/>
         </w:rPr>
         <w:t>d_model</w:t>
@@ -1951,10 +1721,8 @@
       <w:proofErr w:type="spellEnd"/>
       <w:r>
         <w:rPr>
-          <w:rFonts w:ascii="Palatino Linotype" w:hAnsi="Palatino Linotype"/>
-          <w:color w:val="333333"/>
-          <w:sz w:val="21"/>
-          <w:szCs w:val="21"/>
+          <w:rFonts w:ascii="Times New Roman" w:hAnsi="Times New Roman" w:cs="Times New Roman"/>
+          <w:color w:val="333333"/>
           <w:shd w:val="clear" w:color="auto" w:fill="FFFFFF"/>
         </w:rPr>
         <w:t xml:space="preserve"> = 512, but the inner layer is larger with </w:t>
@@ -1962,10 +1730,8 @@
       <w:proofErr w:type="spellStart"/>
       <w:r>
         <w:rPr>
-          <w:rFonts w:ascii="Palatino Linotype" w:hAnsi="Palatino Linotype"/>
-          <w:color w:val="333333"/>
-          <w:sz w:val="21"/>
-          <w:szCs w:val="21"/>
+          <w:rFonts w:ascii="Times New Roman" w:hAnsi="Times New Roman" w:cs="Times New Roman"/>
+          <w:color w:val="333333"/>
           <w:shd w:val="clear" w:color="auto" w:fill="FFFFFF"/>
         </w:rPr>
         <w:t>d_ff</w:t>
@@ -1973,10 +1739,8 @@
       <w:proofErr w:type="spellEnd"/>
       <w:r>
         <w:rPr>
-          <w:rFonts w:ascii="Palatino Linotype" w:hAnsi="Palatino Linotype"/>
-          <w:color w:val="333333"/>
-          <w:sz w:val="21"/>
-          <w:szCs w:val="21"/>
+          <w:rFonts w:ascii="Times New Roman" w:hAnsi="Times New Roman" w:cs="Times New Roman"/>
+          <w:color w:val="333333"/>
           <w:shd w:val="clear" w:color="auto" w:fill="FFFFFF"/>
         </w:rPr>
         <w:t xml:space="preserve"> = 2048</w:t>
@@ -1986,39 +1750,31 @@
       <w:pPr>
         <w:pStyle w:val="ListParagraph"/>
         <w:rPr>
-          <w:rFonts w:ascii="Palatino Linotype" w:hAnsi="Palatino Linotype"/>
-          <w:color w:val="333333"/>
-          <w:sz w:val="21"/>
-          <w:szCs w:val="21"/>
-          <w:shd w:val="clear" w:color="auto" w:fill="FFFFFF"/>
-        </w:rPr>
-      </w:pPr>
-      <w:r>
-        <w:rPr>
-          <w:rFonts w:ascii="Palatino Linotype" w:hAnsi="Palatino Linotype"/>
-          <w:color w:val="333333"/>
-          <w:sz w:val="21"/>
-          <w:szCs w:val="21"/>
+          <w:rFonts w:ascii="Times New Roman" w:hAnsi="Times New Roman" w:cs="Times New Roman"/>
+          <w:color w:val="333333"/>
+          <w:shd w:val="clear" w:color="auto" w:fill="FFFFFF"/>
+        </w:rPr>
+      </w:pPr>
+      <w:r>
+        <w:rPr>
+          <w:rFonts w:ascii="Times New Roman" w:hAnsi="Times New Roman" w:cs="Times New Roman"/>
+          <w:color w:val="333333"/>
           <w:shd w:val="clear" w:color="auto" w:fill="FFFFFF"/>
         </w:rPr>
         <w:t>+ The FFN can be</w:t>
       </w:r>
       <w:r>
         <w:rPr>
-          <w:rFonts w:ascii="Palatino Linotype" w:hAnsi="Palatino Linotype"/>
-          <w:color w:val="333333"/>
-          <w:sz w:val="21"/>
-          <w:szCs w:val="21"/>
+          <w:rFonts w:ascii="Times New Roman" w:hAnsi="Times New Roman" w:cs="Times New Roman"/>
+          <w:color w:val="333333"/>
           <w:shd w:val="clear" w:color="auto" w:fill="FFFFFF"/>
         </w:rPr>
         <w:t xml:space="preserve"> </w:t>
       </w:r>
       <w:r>
         <w:rPr>
-          <w:rFonts w:ascii="Palatino Linotype" w:hAnsi="Palatino Linotype"/>
-          <w:color w:val="333333"/>
-          <w:sz w:val="21"/>
-          <w:szCs w:val="21"/>
+          <w:rFonts w:ascii="Times New Roman" w:hAnsi="Times New Roman" w:cs="Times New Roman"/>
+          <w:color w:val="333333"/>
           <w:shd w:val="clear" w:color="auto" w:fill="FFFFFF"/>
         </w:rPr>
         <w:t>viewed as performing 2 kernel size 1 convolution</w:t>
@@ -2032,19 +1788,15 @@
           <w:numId w:val="1"/>
         </w:numPr>
         <w:rPr>
-          <w:rFonts w:ascii="Palatino Linotype" w:hAnsi="Palatino Linotype"/>
-          <w:color w:val="333333"/>
-          <w:sz w:val="21"/>
-          <w:szCs w:val="21"/>
-          <w:shd w:val="clear" w:color="auto" w:fill="FFFFFF"/>
-        </w:rPr>
-      </w:pPr>
-      <w:r>
-        <w:rPr>
-          <w:rFonts w:ascii="Palatino Linotype" w:hAnsi="Palatino Linotype"/>
-          <w:color w:val="333333"/>
-          <w:sz w:val="21"/>
-          <w:szCs w:val="21"/>
+          <w:rFonts w:ascii="Times New Roman" w:hAnsi="Times New Roman" w:cs="Times New Roman"/>
+          <w:color w:val="333333"/>
+          <w:shd w:val="clear" w:color="auto" w:fill="FFFFFF"/>
+        </w:rPr>
+      </w:pPr>
+      <w:r>
+        <w:rPr>
+          <w:rFonts w:ascii="Times New Roman" w:hAnsi="Times New Roman" w:cs="Times New Roman"/>
+          <w:color w:val="333333"/>
           <w:shd w:val="clear" w:color="auto" w:fill="FFFFFF"/>
         </w:rPr>
         <w:t xml:space="preserve">We can describe an optimized and standardized FFN as: </w:t>
@@ -2054,30 +1806,25 @@
       <w:pPr>
         <w:pStyle w:val="ListParagraph"/>
         <w:rPr>
-          <w:rFonts w:ascii="Palatino Linotype" w:hAnsi="Palatino Linotype"/>
-          <w:color w:val="333333"/>
-          <w:sz w:val="21"/>
-          <w:szCs w:val="21"/>
-          <w:shd w:val="clear" w:color="auto" w:fill="FFFFFF"/>
-        </w:rPr>
-      </w:pPr>
-      <w:r>
-        <w:rPr>
-          <w:rStyle w:val="Emphasis"/>
-          <w:rFonts w:ascii="Palatino Linotype" w:hAnsi="Palatino Linotype"/>
-          <w:color w:val="333333"/>
-          <w:sz w:val="28"/>
-          <w:szCs w:val="28"/>
+          <w:rFonts w:ascii="Times New Roman" w:hAnsi="Times New Roman" w:cs="Times New Roman"/>
+          <w:color w:val="333333"/>
+          <w:shd w:val="clear" w:color="auto" w:fill="FFFFFF"/>
+          <w:vertAlign w:val="subscript"/>
+        </w:rPr>
+      </w:pPr>
+      <w:r>
+        <w:rPr>
+          <w:rStyle w:val="Emphasis"/>
+          <w:rFonts w:ascii="Times New Roman" w:hAnsi="Times New Roman" w:cs="Times New Roman"/>
+          <w:color w:val="333333"/>
           <w:shd w:val="clear" w:color="auto" w:fill="FFFFFF"/>
         </w:rPr>
         <w:t>FFN</w:t>
       </w:r>
       <w:r>
         <w:rPr>
-          <w:rFonts w:ascii="Palatino Linotype" w:hAnsi="Palatino Linotype"/>
-          <w:color w:val="333333"/>
-          <w:sz w:val="28"/>
-          <w:szCs w:val="28"/>
+          <w:rFonts w:ascii="Times New Roman" w:hAnsi="Times New Roman" w:cs="Times New Roman"/>
+          <w:color w:val="333333"/>
           <w:shd w:val="clear" w:color="auto" w:fill="FFFFFF"/>
         </w:rPr>
         <w:t>(</w:t>
@@ -2085,20 +1832,16 @@
       <w:r>
         <w:rPr>
           <w:rStyle w:val="Emphasis"/>
-          <w:rFonts w:ascii="Palatino Linotype" w:hAnsi="Palatino Linotype"/>
-          <w:color w:val="333333"/>
-          <w:sz w:val="28"/>
-          <w:szCs w:val="28"/>
+          <w:rFonts w:ascii="Times New Roman" w:hAnsi="Times New Roman" w:cs="Times New Roman"/>
+          <w:color w:val="333333"/>
           <w:shd w:val="clear" w:color="auto" w:fill="FFFFFF"/>
         </w:rPr>
         <w:t>x</w:t>
       </w:r>
       <w:r>
         <w:rPr>
-          <w:rFonts w:ascii="Palatino Linotype" w:hAnsi="Palatino Linotype"/>
-          <w:color w:val="333333"/>
-          <w:sz w:val="28"/>
-          <w:szCs w:val="28"/>
+          <w:rFonts w:ascii="Times New Roman" w:hAnsi="Times New Roman" w:cs="Times New Roman"/>
+          <w:color w:val="333333"/>
           <w:shd w:val="clear" w:color="auto" w:fill="FFFFFF"/>
         </w:rPr>
         <w:t>) = max(0, </w:t>
@@ -2106,20 +1849,16 @@
       <w:r>
         <w:rPr>
           <w:rStyle w:val="Emphasis"/>
-          <w:rFonts w:ascii="Palatino Linotype" w:hAnsi="Palatino Linotype"/>
-          <w:color w:val="333333"/>
-          <w:sz w:val="28"/>
-          <w:szCs w:val="28"/>
+          <w:rFonts w:ascii="Times New Roman" w:hAnsi="Times New Roman" w:cs="Times New Roman"/>
+          <w:color w:val="333333"/>
           <w:shd w:val="clear" w:color="auto" w:fill="FFFFFF"/>
         </w:rPr>
         <w:t>xW</w:t>
       </w:r>
       <w:r>
         <w:rPr>
-          <w:rFonts w:ascii="Palatino Linotype" w:hAnsi="Palatino Linotype"/>
-          <w:color w:val="333333"/>
-          <w:sz w:val="21"/>
-          <w:szCs w:val="21"/>
+          <w:rFonts w:ascii="Times New Roman" w:hAnsi="Times New Roman" w:cs="Times New Roman"/>
+          <w:color w:val="333333"/>
           <w:shd w:val="clear" w:color="auto" w:fill="FFFFFF"/>
           <w:vertAlign w:val="subscript"/>
         </w:rPr>
@@ -2127,10 +1866,8 @@
       </w:r>
       <w:r>
         <w:rPr>
-          <w:rFonts w:ascii="Palatino Linotype" w:hAnsi="Palatino Linotype"/>
-          <w:color w:val="333333"/>
-          <w:sz w:val="28"/>
-          <w:szCs w:val="28"/>
+          <w:rFonts w:ascii="Times New Roman" w:hAnsi="Times New Roman" w:cs="Times New Roman"/>
+          <w:color w:val="333333"/>
           <w:shd w:val="clear" w:color="auto" w:fill="FFFFFF"/>
         </w:rPr>
         <w:t> + </w:t>
@@ -2138,20 +1875,16 @@
       <w:r>
         <w:rPr>
           <w:rStyle w:val="Emphasis"/>
-          <w:rFonts w:ascii="Palatino Linotype" w:hAnsi="Palatino Linotype"/>
-          <w:color w:val="333333"/>
-          <w:sz w:val="28"/>
-          <w:szCs w:val="28"/>
+          <w:rFonts w:ascii="Times New Roman" w:hAnsi="Times New Roman" w:cs="Times New Roman"/>
+          <w:color w:val="333333"/>
           <w:shd w:val="clear" w:color="auto" w:fill="FFFFFF"/>
         </w:rPr>
         <w:t>b</w:t>
       </w:r>
       <w:r>
         <w:rPr>
-          <w:rFonts w:ascii="Palatino Linotype" w:hAnsi="Palatino Linotype"/>
-          <w:color w:val="333333"/>
-          <w:sz w:val="21"/>
-          <w:szCs w:val="21"/>
+          <w:rFonts w:ascii="Times New Roman" w:hAnsi="Times New Roman" w:cs="Times New Roman"/>
+          <w:color w:val="333333"/>
           <w:shd w:val="clear" w:color="auto" w:fill="FFFFFF"/>
           <w:vertAlign w:val="subscript"/>
         </w:rPr>
@@ -2159,10 +1892,8 @@
       </w:r>
       <w:r>
         <w:rPr>
-          <w:rFonts w:ascii="Palatino Linotype" w:hAnsi="Palatino Linotype"/>
-          <w:color w:val="333333"/>
-          <w:sz w:val="28"/>
-          <w:szCs w:val="28"/>
+          <w:rFonts w:ascii="Times New Roman" w:hAnsi="Times New Roman" w:cs="Times New Roman"/>
+          <w:color w:val="333333"/>
           <w:shd w:val="clear" w:color="auto" w:fill="FFFFFF"/>
         </w:rPr>
         <w:t>)</w:t>
@@ -2170,20 +1901,16 @@
       <w:r>
         <w:rPr>
           <w:rStyle w:val="Emphasis"/>
-          <w:rFonts w:ascii="Palatino Linotype" w:hAnsi="Palatino Linotype"/>
-          <w:color w:val="333333"/>
-          <w:sz w:val="28"/>
-          <w:szCs w:val="28"/>
+          <w:rFonts w:ascii="Times New Roman" w:hAnsi="Times New Roman" w:cs="Times New Roman"/>
+          <w:color w:val="333333"/>
           <w:shd w:val="clear" w:color="auto" w:fill="FFFFFF"/>
         </w:rPr>
         <w:t>W</w:t>
       </w:r>
       <w:r>
         <w:rPr>
-          <w:rFonts w:ascii="Palatino Linotype" w:hAnsi="Palatino Linotype"/>
-          <w:color w:val="333333"/>
-          <w:sz w:val="21"/>
-          <w:szCs w:val="21"/>
+          <w:rFonts w:ascii="Times New Roman" w:hAnsi="Times New Roman" w:cs="Times New Roman"/>
+          <w:color w:val="333333"/>
           <w:shd w:val="clear" w:color="auto" w:fill="FFFFFF"/>
           <w:vertAlign w:val="subscript"/>
         </w:rPr>
@@ -2191,10 +1918,8 @@
       </w:r>
       <w:r>
         <w:rPr>
-          <w:rFonts w:ascii="Palatino Linotype" w:hAnsi="Palatino Linotype"/>
-          <w:color w:val="333333"/>
-          <w:sz w:val="28"/>
-          <w:szCs w:val="28"/>
+          <w:rFonts w:ascii="Times New Roman" w:hAnsi="Times New Roman" w:cs="Times New Roman"/>
+          <w:color w:val="333333"/>
           <w:shd w:val="clear" w:color="auto" w:fill="FFFFFF"/>
         </w:rPr>
         <w:t> =</w:t>
@@ -2202,25 +1927,934 @@
       <w:r>
         <w:rPr>
           <w:rStyle w:val="Emphasis"/>
-          <w:rFonts w:ascii="Palatino Linotype" w:hAnsi="Palatino Linotype"/>
-          <w:color w:val="333333"/>
-          <w:sz w:val="28"/>
-          <w:szCs w:val="28"/>
+          <w:rFonts w:ascii="Times New Roman" w:hAnsi="Times New Roman" w:cs="Times New Roman"/>
+          <w:color w:val="333333"/>
           <w:shd w:val="clear" w:color="auto" w:fill="FFFFFF"/>
         </w:rPr>
         <w:t>b</w:t>
       </w:r>
       <w:r>
         <w:rPr>
-          <w:rFonts w:ascii="Palatino Linotype" w:hAnsi="Palatino Linotype"/>
-          <w:color w:val="333333"/>
-          <w:sz w:val="21"/>
-          <w:szCs w:val="21"/>
+          <w:rFonts w:ascii="Times New Roman" w:hAnsi="Times New Roman" w:cs="Times New Roman"/>
+          <w:color w:val="333333"/>
           <w:shd w:val="clear" w:color="auto" w:fill="FFFFFF"/>
           <w:vertAlign w:val="subscript"/>
         </w:rPr>
         <w:t>2</w:t>
       </w:r>
+    </w:p>
+    <w:p>
+      <w:pPr>
+        <w:pStyle w:val="ListParagraph"/>
+        <w:rPr>
+          <w:rFonts w:ascii="Times New Roman" w:hAnsi="Times New Roman" w:cs="Times New Roman"/>
+        </w:rPr>
+      </w:pPr>
+    </w:p>
+    <w:p>
+      <w:pPr>
+        <w:pStyle w:val="ListParagraph"/>
+        <w:rPr>
+          <w:rFonts w:ascii="Times New Roman" w:hAnsi="Times New Roman" w:cs="Times New Roman"/>
+          <w:b/>
+          <w:bCs/>
+        </w:rPr>
+      </w:pPr>
+      <w:r>
+        <w:rPr>
+          <w:rFonts w:ascii="Times New Roman" w:hAnsi="Times New Roman" w:cs="Times New Roman"/>
+          <w:b/>
+          <w:bCs/>
+        </w:rPr>
+        <w:t>2/ Decoder Stack:</w:t>
+      </w:r>
+    </w:p>
+    <w:p>
+      <w:pPr>
+        <w:pStyle w:val="ListParagraph"/>
+        <w:jc w:val="center"/>
+        <w:rPr>
+          <w:rFonts w:ascii="Times New Roman" w:hAnsi="Times New Roman" w:cs="Times New Roman"/>
+        </w:rPr>
+      </w:pPr>
+      <w:r>
+        <w:rPr>
+          <w:rFonts w:ascii="Times New Roman" w:hAnsi="Times New Roman" w:cs="Times New Roman"/>
+          <w:noProof/>
+        </w:rPr>
+        <w:lastRenderedPageBreak/>
+        <w:drawing>
+          <wp:inline distT="0" distB="0" distL="0" distR="0" wp14:anchorId="4FF19619" wp14:editId="31555222">
+            <wp:extent cx="3311236" cy="3024115"/>
+            <wp:effectExtent l="0" t="0" r="3810" b="5080"/>
+            <wp:docPr id="7" name="Picture 7"/>
+            <wp:cNvGraphicFramePr>
+              <a:graphicFrameLocks xmlns:a="http://schemas.openxmlformats.org/drawingml/2006/main" noChangeAspect="1"/>
+            </wp:cNvGraphicFramePr>
+            <a:graphic xmlns:a="http://schemas.openxmlformats.org/drawingml/2006/main">
+              <a:graphicData uri="http://schemas.openxmlformats.org/drawingml/2006/picture">
+                <pic:pic xmlns:pic="http://schemas.openxmlformats.org/drawingml/2006/picture">
+                  <pic:nvPicPr>
+                    <pic:cNvPr id="0" name="Picture 3"/>
+                    <pic:cNvPicPr>
+                      <a:picLocks noChangeAspect="1" noChangeArrowheads="1"/>
+                    </pic:cNvPicPr>
+                  </pic:nvPicPr>
+                  <pic:blipFill>
+                    <a:blip r:embed="rId12">
+                      <a:extLst>
+                        <a:ext uri="{28A0092B-C50C-407E-A947-70E740481C1C}">
+                          <a14:useLocalDpi xmlns:a14="http://schemas.microsoft.com/office/drawing/2010/main" val="0"/>
+                        </a:ext>
+                      </a:extLst>
+                    </a:blip>
+                    <a:srcRect/>
+                    <a:stretch>
+                      <a:fillRect/>
+                    </a:stretch>
+                  </pic:blipFill>
+                  <pic:spPr bwMode="auto">
+                    <a:xfrm>
+                      <a:off x="0" y="0"/>
+                      <a:ext cx="3313654" cy="3026324"/>
+                    </a:xfrm>
+                    <a:prstGeom prst="rect">
+                      <a:avLst/>
+                    </a:prstGeom>
+                    <a:noFill/>
+                    <a:ln>
+                      <a:noFill/>
+                    </a:ln>
+                  </pic:spPr>
+                </pic:pic>
+              </a:graphicData>
+            </a:graphic>
+          </wp:inline>
+        </w:drawing>
+      </w:r>
+    </w:p>
+    <w:p>
+      <w:pPr>
+        <w:pStyle w:val="ListParagraph"/>
+        <w:numPr>
+          <w:ilvl w:val="0"/>
+          <w:numId w:val="1"/>
+        </w:numPr>
+        <w:rPr>
+          <w:rFonts w:ascii="Times New Roman" w:hAnsi="Times New Roman" w:cs="Times New Roman"/>
+          <w:color w:val="333333"/>
+          <w:shd w:val="clear" w:color="auto" w:fill="FFFFFF"/>
+        </w:rPr>
+      </w:pPr>
+      <w:r>
+        <w:rPr>
+          <w:rFonts w:ascii="Times New Roman" w:hAnsi="Times New Roman" w:cs="Times New Roman"/>
+        </w:rPr>
+        <w:t xml:space="preserve">The structure of the decoder layer remains the same as the </w:t>
+      </w:r>
+      <w:proofErr w:type="spellStart"/>
+      <w:r>
+        <w:rPr>
+          <w:rFonts w:ascii="Times New Roman" w:hAnsi="Times New Roman" w:cs="Times New Roman"/>
+        </w:rPr>
+        <w:t>encodr</w:t>
+      </w:r>
+      <w:proofErr w:type="spellEnd"/>
+      <w:r>
+        <w:rPr>
+          <w:rFonts w:ascii="Times New Roman" w:hAnsi="Times New Roman" w:cs="Times New Roman"/>
+        </w:rPr>
+        <w:t xml:space="preserve"> for all N = 6 layers of the Transformer model</w:t>
+      </w:r>
+      <w:r>
+        <w:rPr>
+          <w:rFonts w:ascii="Times New Roman" w:hAnsi="Times New Roman" w:cs="Times New Roman"/>
+        </w:rPr>
+        <w:t>.</w:t>
+      </w:r>
+    </w:p>
+    <w:p>
+      <w:pPr>
+        <w:pStyle w:val="ListParagraph"/>
+        <w:numPr>
+          <w:ilvl w:val="0"/>
+          <w:numId w:val="1"/>
+        </w:numPr>
+        <w:rPr>
+          <w:rFonts w:ascii="Times New Roman" w:hAnsi="Times New Roman" w:cs="Times New Roman"/>
+          <w:color w:val="333333"/>
+          <w:shd w:val="clear" w:color="auto" w:fill="FFFFFF"/>
+        </w:rPr>
+      </w:pPr>
+      <w:r>
+        <w:rPr>
+          <w:rFonts w:ascii="Times New Roman" w:hAnsi="Times New Roman" w:cs="Times New Roman"/>
+        </w:rPr>
+        <w:t>Each layers contain 3 sublayers: a multi-headed masked attention mechanism, a multiheaded attention mechanism, and a fully connected position-wise feedforward network</w:t>
+      </w:r>
+    </w:p>
+    <w:p>
+      <w:pPr>
+        <w:pStyle w:val="ListParagraph"/>
+        <w:numPr>
+          <w:ilvl w:val="0"/>
+          <w:numId w:val="1"/>
+        </w:numPr>
+        <w:rPr>
+          <w:rFonts w:ascii="Times New Roman" w:hAnsi="Times New Roman" w:cs="Times New Roman"/>
+          <w:color w:val="333333"/>
+          <w:shd w:val="clear" w:color="auto" w:fill="FFFFFF"/>
+        </w:rPr>
+      </w:pPr>
+      <w:r>
+        <w:rPr>
+          <w:rFonts w:ascii="Times New Roman" w:hAnsi="Times New Roman" w:cs="Times New Roman"/>
+        </w:rPr>
+        <w:t>Note: the masked multi-head attention mechanism.</w:t>
+      </w:r>
+      <w:r>
+        <w:rPr>
+          <w:rFonts w:ascii="Times New Roman" w:hAnsi="Times New Roman" w:cs="Times New Roman"/>
+        </w:rPr>
+        <w:t xml:space="preserve"> In this sub-layer output, at a given position in the diagram</w:t>
+      </w:r>
+      <w:r>
+        <w:rPr>
+          <w:rFonts w:ascii="Times New Roman" w:hAnsi="Times New Roman" w:cs="Times New Roman"/>
+        </w:rPr>
+        <w:t>, the following words are masked so that the Transformer bases its assumption on its inferences without seeing the rest of the sequence. That way, in this model, it can’t see future parts of the sequence.</w:t>
+      </w:r>
+    </w:p>
+    <w:p>
+      <w:pPr>
+        <w:ind w:left="360"/>
+        <w:rPr>
+          <w:rFonts w:ascii="Times New Roman" w:hAnsi="Times New Roman" w:cs="Times New Roman"/>
+          <w:b/>
+          <w:bCs/>
+          <w:color w:val="333333"/>
+          <w:shd w:val="clear" w:color="auto" w:fill="FFFFFF"/>
+        </w:rPr>
+      </w:pPr>
+      <w:r>
+        <w:rPr>
+          <w:rFonts w:ascii="Times New Roman" w:hAnsi="Times New Roman" w:cs="Times New Roman"/>
+          <w:b/>
+          <w:bCs/>
+          <w:color w:val="333333"/>
+          <w:shd w:val="clear" w:color="auto" w:fill="FFFFFF"/>
+        </w:rPr>
+        <w:t>2</w:t>
+      </w:r>
+      <w:r>
+        <w:rPr>
+          <w:rFonts w:ascii="Times New Roman" w:hAnsi="Times New Roman" w:cs="Times New Roman"/>
+          <w:b/>
+          <w:bCs/>
+          <w:color w:val="333333"/>
+          <w:shd w:val="clear" w:color="auto" w:fill="FFFFFF"/>
+        </w:rPr>
+        <w:t>a</w:t>
+      </w:r>
+      <w:r>
+        <w:rPr>
+          <w:rFonts w:ascii="Times New Roman" w:hAnsi="Times New Roman" w:cs="Times New Roman"/>
+          <w:b/>
+          <w:bCs/>
+          <w:color w:val="333333"/>
+          <w:shd w:val="clear" w:color="auto" w:fill="FFFFFF"/>
+        </w:rPr>
+        <w:t>/ Output embedding and positional encoding:</w:t>
+      </w:r>
+    </w:p>
+    <w:p>
+      <w:pPr>
+        <w:pStyle w:val="ListParagraph"/>
+        <w:numPr>
+          <w:ilvl w:val="0"/>
+          <w:numId w:val="1"/>
+        </w:numPr>
+        <w:rPr>
+          <w:rFonts w:ascii="Times New Roman" w:hAnsi="Times New Roman" w:cs="Times New Roman"/>
+          <w:color w:val="333333"/>
+          <w:shd w:val="clear" w:color="auto" w:fill="FFFFFF"/>
+        </w:rPr>
+      </w:pPr>
+      <w:r>
+        <w:rPr>
+          <w:rFonts w:ascii="Times New Roman" w:hAnsi="Times New Roman" w:cs="Times New Roman"/>
+          <w:color w:val="333333"/>
+          <w:shd w:val="clear" w:color="auto" w:fill="FFFFFF"/>
+        </w:rPr>
+        <w:t>The structure for embedding and positional encoder are the same for decoder compared to the encoder</w:t>
+      </w:r>
+    </w:p>
+    <w:p>
+      <w:pPr>
+        <w:ind w:left="360"/>
+        <w:rPr>
+          <w:rFonts w:ascii="Times New Roman" w:hAnsi="Times New Roman" w:cs="Times New Roman"/>
+          <w:b/>
+          <w:bCs/>
+          <w:color w:val="333333"/>
+          <w:shd w:val="clear" w:color="auto" w:fill="FFFFFF"/>
+        </w:rPr>
+      </w:pPr>
+      <w:r>
+        <w:rPr>
+          <w:rFonts w:ascii="Times New Roman" w:hAnsi="Times New Roman" w:cs="Times New Roman"/>
+          <w:b/>
+          <w:bCs/>
+          <w:color w:val="333333"/>
+          <w:shd w:val="clear" w:color="auto" w:fill="FFFFFF"/>
+        </w:rPr>
+        <w:t>2b/ The attention layers:</w:t>
+      </w:r>
+    </w:p>
+    <w:p>
+      <w:pPr>
+        <w:pStyle w:val="ListParagraph"/>
+        <w:numPr>
+          <w:ilvl w:val="0"/>
+          <w:numId w:val="1"/>
+        </w:numPr>
+        <w:rPr>
+          <w:rFonts w:ascii="Times New Roman" w:hAnsi="Times New Roman" w:cs="Times New Roman"/>
+          <w:color w:val="333333"/>
+          <w:shd w:val="clear" w:color="auto" w:fill="FFFFFF"/>
+        </w:rPr>
+      </w:pPr>
+      <w:r>
+        <w:rPr>
+          <w:rFonts w:ascii="Times New Roman" w:hAnsi="Times New Roman" w:cs="Times New Roman"/>
+          <w:color w:val="333333"/>
+          <w:shd w:val="clear" w:color="auto" w:fill="FFFFFF"/>
+        </w:rPr>
+        <w:t>The Transformer is an auto-regressive model. It uses the previous output sequences as an additional input. The multi-head attention layers of the decoder use the same process as the encoder.</w:t>
+      </w:r>
+    </w:p>
+    <w:p>
+      <w:pPr>
+        <w:rPr>
+          <w:rFonts w:ascii="Times New Roman" w:hAnsi="Times New Roman" w:cs="Times New Roman"/>
+          <w:color w:val="333333"/>
+          <w:shd w:val="clear" w:color="auto" w:fill="FFFFFF"/>
+        </w:rPr>
+      </w:pPr>
+      <w:r>
+        <w:rPr>
+          <w:rFonts w:ascii="Times New Roman" w:hAnsi="Times New Roman" w:cs="Times New Roman"/>
+          <w:color w:val="333333"/>
+          <w:shd w:val="clear" w:color="auto" w:fill="FFFFFF"/>
+        </w:rPr>
+        <w:br w:type="page"/>
+      </w:r>
+    </w:p>
+    <w:p>
+      <w:pPr>
+        <w:pStyle w:val="ListParagraph"/>
+        <w:numPr>
+          <w:ilvl w:val="0"/>
+          <w:numId w:val="1"/>
+        </w:numPr>
+        <w:rPr>
+          <w:rFonts w:ascii="Times New Roman" w:hAnsi="Times New Roman" w:cs="Times New Roman"/>
+          <w:color w:val="333333"/>
+          <w:shd w:val="clear" w:color="auto" w:fill="FFFFFF"/>
+        </w:rPr>
+      </w:pPr>
+      <w:r>
+        <w:rPr>
+          <w:rFonts w:ascii="Times New Roman" w:hAnsi="Times New Roman" w:cs="Times New Roman"/>
+          <w:color w:val="333333"/>
+          <w:shd w:val="clear" w:color="auto" w:fill="FFFFFF"/>
+        </w:rPr>
+        <w:lastRenderedPageBreak/>
+        <w:t>However, the mased multi-head attention sub-layer 1 only lets attention apply to the positions up to and including the current position</w:t>
+      </w:r>
+      <w:r>
+        <w:rPr>
+          <w:rFonts w:ascii="Times New Roman" w:hAnsi="Times New Roman" w:cs="Times New Roman"/>
+          <w:color w:val="333333"/>
+          <w:shd w:val="clear" w:color="auto" w:fill="FFFFFF"/>
+        </w:rPr>
+        <w:t>.</w:t>
+      </w:r>
+      <w:r>
+        <w:rPr>
+          <w:rFonts w:ascii="Times New Roman" w:hAnsi="Times New Roman" w:cs="Times New Roman"/>
+          <w:color w:val="333333"/>
+          <w:shd w:val="clear" w:color="auto" w:fill="FFFFFF"/>
+        </w:rPr>
+        <w:t xml:space="preserve"> The future words are hidden from the Transformer and this forces it to learn how to </w:t>
+      </w:r>
+      <w:r>
+        <w:rPr>
+          <w:rFonts w:ascii="Times New Roman" w:hAnsi="Times New Roman" w:cs="Times New Roman"/>
+          <w:color w:val="333333"/>
+          <w:shd w:val="clear" w:color="auto" w:fill="FFFFFF"/>
+        </w:rPr>
+        <w:t>predict.</w:t>
+      </w:r>
+    </w:p>
+    <w:p>
+      <w:pPr>
+        <w:pStyle w:val="ListParagraph"/>
+        <w:numPr>
+          <w:ilvl w:val="0"/>
+          <w:numId w:val="1"/>
+        </w:numPr>
+        <w:rPr>
+          <w:rFonts w:ascii="Times New Roman" w:hAnsi="Times New Roman" w:cs="Times New Roman"/>
+          <w:color w:val="333333"/>
+          <w:shd w:val="clear" w:color="auto" w:fill="FFFFFF"/>
+        </w:rPr>
+      </w:pPr>
+      <w:r>
+        <w:rPr>
+          <w:rFonts w:ascii="Times New Roman" w:hAnsi="Times New Roman" w:cs="Times New Roman"/>
+          <w:color w:val="333333"/>
+          <w:shd w:val="clear" w:color="auto" w:fill="FFFFFF"/>
+        </w:rPr>
+        <w:t>The post layer normalization follows the masked multi-head attention sub-layer 1 as the encoder</w:t>
+      </w:r>
+      <w:r>
+        <w:rPr>
+          <w:rFonts w:ascii="Times New Roman" w:hAnsi="Times New Roman" w:cs="Times New Roman"/>
+          <w:color w:val="333333"/>
+          <w:shd w:val="clear" w:color="auto" w:fill="FFFFFF"/>
+        </w:rPr>
+        <w:t>.</w:t>
+      </w:r>
+    </w:p>
+    <w:p>
+      <w:pPr>
+        <w:pStyle w:val="ListParagraph"/>
+        <w:numPr>
+          <w:ilvl w:val="0"/>
+          <w:numId w:val="1"/>
+        </w:numPr>
+        <w:rPr>
+          <w:rFonts w:ascii="Times New Roman" w:hAnsi="Times New Roman" w:cs="Times New Roman"/>
+          <w:color w:val="333333"/>
+          <w:shd w:val="clear" w:color="auto" w:fill="FFFFFF"/>
+        </w:rPr>
+      </w:pPr>
+      <w:r>
+        <w:rPr>
+          <w:rFonts w:ascii="Times New Roman" w:hAnsi="Times New Roman" w:cs="Times New Roman"/>
+          <w:color w:val="333333"/>
+          <w:shd w:val="clear" w:color="auto" w:fill="FFFFFF"/>
+        </w:rPr>
+        <w:t>The multi-head attention sub-layer 2 also only attends to the positions up to the current position the Transformer is predicting to avoid seeing the sequence it must predict.</w:t>
+      </w:r>
+    </w:p>
+    <w:p>
+      <w:pPr>
+        <w:pStyle w:val="ListParagraph"/>
+        <w:numPr>
+          <w:ilvl w:val="0"/>
+          <w:numId w:val="1"/>
+        </w:numPr>
+        <w:rPr>
+          <w:rFonts w:ascii="Times New Roman" w:hAnsi="Times New Roman" w:cs="Times New Roman"/>
+          <w:color w:val="333333"/>
+          <w:shd w:val="clear" w:color="auto" w:fill="FFFFFF"/>
+        </w:rPr>
+      </w:pPr>
+      <w:r>
+        <w:rPr>
+          <w:rFonts w:ascii="Times New Roman" w:hAnsi="Times New Roman" w:cs="Times New Roman"/>
+          <w:color w:val="333333"/>
+        </w:rPr>
+        <w:t>The multi-head attention sub-layer 2 draws information from the encoder by taking </w:t>
+      </w:r>
+      <w:r>
+        <w:rPr>
+          <w:rStyle w:val="Emphasis"/>
+          <w:rFonts w:ascii="Times New Roman" w:hAnsi="Times New Roman" w:cs="Times New Roman"/>
+          <w:color w:val="333333"/>
+        </w:rPr>
+        <w:t>encoder (K, V)</w:t>
+      </w:r>
+      <w:r>
+        <w:rPr>
+          <w:rFonts w:ascii="Times New Roman" w:hAnsi="Times New Roman" w:cs="Times New Roman"/>
+          <w:color w:val="333333"/>
+        </w:rPr>
+        <w:t> into account during the dot-product attention operations. This sub-layer also draws information from the masked multi-head attention sub-layer 1 (masked attention) by also taking sub-layer 1(Q) into account during the dot-product attention operations. The decoder thus uses the trained information of the encoder. We can define the input of the self-attention multi-head sub-layer of a decoder as:</w:t>
+      </w:r>
+    </w:p>
+    <w:p>
+      <w:pPr>
+        <w:pStyle w:val="normal0"/>
+        <w:shd w:val="clear" w:color="auto" w:fill="FFFFFF"/>
+        <w:jc w:val="center"/>
+        <w:rPr>
+          <w:rStyle w:val="Emphasis"/>
+          <w:color w:val="333333"/>
+          <w:sz w:val="22"/>
+          <w:szCs w:val="22"/>
+        </w:rPr>
+      </w:pPr>
+      <w:proofErr w:type="spellStart"/>
+      <w:r>
+        <w:rPr>
+          <w:rStyle w:val="Emphasis"/>
+          <w:color w:val="333333"/>
+          <w:sz w:val="22"/>
+          <w:szCs w:val="22"/>
+        </w:rPr>
+        <w:t>Input_Attention</w:t>
+      </w:r>
+      <w:proofErr w:type="spellEnd"/>
+      <w:r>
+        <w:rPr>
+          <w:rStyle w:val="Emphasis"/>
+          <w:color w:val="333333"/>
+          <w:sz w:val="22"/>
+          <w:szCs w:val="22"/>
+        </w:rPr>
+        <w:t xml:space="preserve">=(Output_decoder_sub_layer-1(Q), </w:t>
+      </w:r>
+      <w:proofErr w:type="spellStart"/>
+      <w:r>
+        <w:rPr>
+          <w:rStyle w:val="Emphasis"/>
+          <w:color w:val="333333"/>
+          <w:sz w:val="22"/>
+          <w:szCs w:val="22"/>
+        </w:rPr>
+        <w:t>Output_encoder_layer</w:t>
+      </w:r>
+      <w:proofErr w:type="spellEnd"/>
+      <w:r>
+        <w:rPr>
+          <w:rStyle w:val="Emphasis"/>
+          <w:color w:val="333333"/>
+          <w:sz w:val="22"/>
+          <w:szCs w:val="22"/>
+        </w:rPr>
+        <w:t>(K,V))</w:t>
+      </w:r>
+    </w:p>
+    <w:p>
+      <w:pPr>
+        <w:pStyle w:val="normal0"/>
+        <w:numPr>
+          <w:ilvl w:val="0"/>
+          <w:numId w:val="1"/>
+        </w:numPr>
+        <w:shd w:val="clear" w:color="auto" w:fill="FFFFFF"/>
+        <w:rPr>
+          <w:color w:val="333333"/>
+          <w:sz w:val="22"/>
+          <w:szCs w:val="22"/>
+        </w:rPr>
+      </w:pPr>
+      <w:r>
+        <w:rPr>
+          <w:color w:val="333333"/>
+          <w:sz w:val="22"/>
+          <w:szCs w:val="22"/>
+        </w:rPr>
+        <w:t>A post-layer normalization process follows the masked multi-head attention </w:t>
+      </w:r>
+      <w:r>
+        <w:rPr>
+          <w:rStyle w:val="Emphasis"/>
+          <w:color w:val="333333"/>
+          <w:sz w:val="22"/>
+          <w:szCs w:val="22"/>
+        </w:rPr>
+        <w:t>sub-layer 1</w:t>
+      </w:r>
+      <w:r>
+        <w:rPr>
+          <w:color w:val="333333"/>
+          <w:sz w:val="22"/>
+          <w:szCs w:val="22"/>
+        </w:rPr>
+        <w:t> as in the encoder.</w:t>
+      </w:r>
+    </w:p>
+    <w:p>
+      <w:pPr>
+        <w:pStyle w:val="normal0"/>
+        <w:numPr>
+          <w:ilvl w:val="0"/>
+          <w:numId w:val="1"/>
+        </w:numPr>
+        <w:shd w:val="clear" w:color="auto" w:fill="FFFFFF"/>
+        <w:rPr>
+          <w:color w:val="333333"/>
+          <w:sz w:val="22"/>
+          <w:szCs w:val="22"/>
+        </w:rPr>
+      </w:pPr>
+      <w:r>
+        <w:rPr>
+          <w:color w:val="333333"/>
+          <w:sz w:val="22"/>
+          <w:szCs w:val="22"/>
+        </w:rPr>
+        <w:t>The Transformer then goes to the FFN sub-layer, followed by a Post-LN and the linear layer.</w:t>
+      </w:r>
+    </w:p>
+    <w:p>
+      <w:pPr>
+        <w:pStyle w:val="normal0"/>
+        <w:shd w:val="clear" w:color="auto" w:fill="FFFFFF"/>
+        <w:rPr>
+          <w:b/>
+          <w:bCs/>
+          <w:color w:val="333333"/>
+          <w:sz w:val="22"/>
+          <w:szCs w:val="22"/>
+        </w:rPr>
+      </w:pPr>
+      <w:r>
+        <w:rPr>
+          <w:b/>
+          <w:bCs/>
+          <w:color w:val="333333"/>
+          <w:sz w:val="22"/>
+          <w:szCs w:val="22"/>
+        </w:rPr>
+        <w:t>2c/ The FFN sublayer, post layer normalization and linear layer.</w:t>
+      </w:r>
+    </w:p>
+    <w:p>
+      <w:pPr>
+        <w:pStyle w:val="normal0"/>
+        <w:shd w:val="clear" w:color="auto" w:fill="FFFFFF"/>
+        <w:rPr>
+          <w:color w:val="333333"/>
+          <w:sz w:val="22"/>
+          <w:szCs w:val="22"/>
+        </w:rPr>
+      </w:pPr>
+      <w:r>
+        <w:rPr>
+          <w:color w:val="333333"/>
+          <w:sz w:val="22"/>
+          <w:szCs w:val="22"/>
+        </w:rPr>
+        <w:t>The FFN sub-layer has the same structure as the FFN of the encoder stack. The Post-LN of the FFN works as the layer normalization of the encoder stack.</w:t>
+      </w:r>
+    </w:p>
+    <w:p>
+      <w:pPr>
+        <w:pStyle w:val="normal0"/>
+        <w:shd w:val="clear" w:color="auto" w:fill="FFFFFF"/>
+        <w:rPr>
+          <w:color w:val="333333"/>
+          <w:sz w:val="22"/>
+          <w:szCs w:val="22"/>
+        </w:rPr>
+      </w:pPr>
+      <w:r>
+        <w:rPr>
+          <w:color w:val="333333"/>
+          <w:sz w:val="22"/>
+          <w:szCs w:val="22"/>
+        </w:rPr>
+        <w:t>The Transformer produces an output sequence of only one element at a time:</w:t>
+      </w:r>
+    </w:p>
+    <w:p>
+      <w:pPr>
+        <w:pStyle w:val="normal0"/>
+        <w:shd w:val="clear" w:color="auto" w:fill="FFFFFF"/>
+        <w:jc w:val="center"/>
+        <w:rPr>
+          <w:color w:val="333333"/>
+          <w:sz w:val="22"/>
+          <w:szCs w:val="22"/>
+        </w:rPr>
+      </w:pPr>
+      <w:r>
+        <w:rPr>
+          <w:color w:val="333333"/>
+          <w:sz w:val="22"/>
+          <w:szCs w:val="22"/>
+        </w:rPr>
+        <w:t>Output sequence= (y</w:t>
+      </w:r>
+      <w:r>
+        <w:rPr>
+          <w:color w:val="333333"/>
+          <w:sz w:val="22"/>
+          <w:szCs w:val="22"/>
+          <w:vertAlign w:val="subscript"/>
+        </w:rPr>
+        <w:t>1</w:t>
+      </w:r>
+      <w:r>
+        <w:rPr>
+          <w:color w:val="333333"/>
+          <w:sz w:val="22"/>
+          <w:szCs w:val="22"/>
+        </w:rPr>
+        <w:t>, y</w:t>
+      </w:r>
+      <w:r>
+        <w:rPr>
+          <w:color w:val="333333"/>
+          <w:sz w:val="22"/>
+          <w:szCs w:val="22"/>
+          <w:vertAlign w:val="subscript"/>
+        </w:rPr>
+        <w:t>2</w:t>
+      </w:r>
+      <w:r>
+        <w:rPr>
+          <w:color w:val="333333"/>
+          <w:sz w:val="22"/>
+          <w:szCs w:val="22"/>
+        </w:rPr>
+        <w:t xml:space="preserve">, … </w:t>
+      </w:r>
+      <w:proofErr w:type="spellStart"/>
+      <w:r>
+        <w:rPr>
+          <w:color w:val="333333"/>
+          <w:sz w:val="22"/>
+          <w:szCs w:val="22"/>
+        </w:rPr>
+        <w:t>y</w:t>
+      </w:r>
+      <w:r>
+        <w:rPr>
+          <w:color w:val="333333"/>
+          <w:sz w:val="22"/>
+          <w:szCs w:val="22"/>
+          <w:vertAlign w:val="subscript"/>
+        </w:rPr>
+        <w:t>n</w:t>
+      </w:r>
+      <w:proofErr w:type="spellEnd"/>
+      <w:r>
+        <w:rPr>
+          <w:color w:val="333333"/>
+          <w:sz w:val="22"/>
+          <w:szCs w:val="22"/>
+        </w:rPr>
+        <w:t>)</w:t>
+      </w:r>
+    </w:p>
+    <w:p>
+      <w:pPr>
+        <w:pStyle w:val="normal0"/>
+        <w:shd w:val="clear" w:color="auto" w:fill="FFFFFF"/>
+        <w:rPr>
+          <w:color w:val="333333"/>
+          <w:sz w:val="22"/>
+          <w:szCs w:val="22"/>
+        </w:rPr>
+      </w:pPr>
+      <w:r>
+        <w:rPr>
+          <w:color w:val="333333"/>
+          <w:sz w:val="22"/>
+          <w:szCs w:val="22"/>
+        </w:rPr>
+        <w:t>The linear layer produces an output sequence with a linear function that varies per model but relies on the standard method:</w:t>
+      </w:r>
+    </w:p>
+    <w:p>
+      <w:pPr>
+        <w:pStyle w:val="normal0"/>
+        <w:shd w:val="clear" w:color="auto" w:fill="FFFFFF"/>
+        <w:jc w:val="center"/>
+        <w:rPr>
+          <w:color w:val="333333"/>
+          <w:sz w:val="22"/>
+          <w:szCs w:val="22"/>
+        </w:rPr>
+      </w:pPr>
+      <w:r>
+        <w:rPr>
+          <w:rStyle w:val="Emphasis"/>
+          <w:color w:val="333333"/>
+          <w:sz w:val="22"/>
+          <w:szCs w:val="22"/>
+        </w:rPr>
+        <w:t>y = w*x + b</w:t>
+      </w:r>
+    </w:p>
+    <w:p>
+      <w:pPr>
+        <w:pStyle w:val="normal0"/>
+        <w:shd w:val="clear" w:color="auto" w:fill="FFFFFF"/>
+        <w:rPr>
+          <w:color w:val="333333"/>
+          <w:sz w:val="22"/>
+          <w:szCs w:val="22"/>
+        </w:rPr>
+      </w:pPr>
+      <w:r>
+        <w:rPr>
+          <w:rStyle w:val="Emphasis"/>
+          <w:color w:val="333333"/>
+          <w:sz w:val="22"/>
+          <w:szCs w:val="22"/>
+        </w:rPr>
+        <w:t>x</w:t>
+      </w:r>
+      <w:r>
+        <w:rPr>
+          <w:color w:val="333333"/>
+          <w:sz w:val="22"/>
+          <w:szCs w:val="22"/>
+        </w:rPr>
+        <w:t> and </w:t>
+      </w:r>
+      <w:r>
+        <w:rPr>
+          <w:rStyle w:val="Emphasis"/>
+          <w:color w:val="333333"/>
+          <w:sz w:val="22"/>
+          <w:szCs w:val="22"/>
+        </w:rPr>
+        <w:t>b</w:t>
+      </w:r>
+      <w:r>
+        <w:rPr>
+          <w:color w:val="333333"/>
+          <w:sz w:val="22"/>
+          <w:szCs w:val="22"/>
+        </w:rPr>
+        <w:t> are learned parameters.</w:t>
+      </w:r>
+    </w:p>
+    <w:p>
+      <w:pPr>
+        <w:pStyle w:val="normal0"/>
+        <w:shd w:val="clear" w:color="auto" w:fill="FFFFFF"/>
+        <w:rPr>
+          <w:color w:val="333333"/>
+          <w:sz w:val="22"/>
+          <w:szCs w:val="22"/>
+        </w:rPr>
+      </w:pPr>
+      <w:r>
+        <w:rPr>
+          <w:color w:val="333333"/>
+          <w:sz w:val="22"/>
+          <w:szCs w:val="22"/>
+        </w:rPr>
+        <w:t xml:space="preserve">The linear layer will thus produce the next probable elements of a sequence that a </w:t>
+      </w:r>
+      <w:proofErr w:type="spellStart"/>
+      <w:r>
+        <w:rPr>
+          <w:color w:val="333333"/>
+          <w:sz w:val="22"/>
+          <w:szCs w:val="22"/>
+        </w:rPr>
+        <w:t>softmax</w:t>
+      </w:r>
+      <w:proofErr w:type="spellEnd"/>
+      <w:r>
+        <w:rPr>
+          <w:color w:val="333333"/>
+          <w:sz w:val="22"/>
+          <w:szCs w:val="22"/>
+        </w:rPr>
+        <w:t xml:space="preserve"> function will convert into a probable element.</w:t>
+      </w:r>
+    </w:p>
+    <w:p>
+      <w:pPr>
+        <w:pStyle w:val="normal0"/>
+        <w:shd w:val="clear" w:color="auto" w:fill="FFFFFF"/>
+        <w:rPr>
+          <w:color w:val="333333"/>
+          <w:sz w:val="22"/>
+          <w:szCs w:val="22"/>
+        </w:rPr>
+      </w:pPr>
+      <w:r>
+        <w:rPr>
+          <w:color w:val="333333"/>
+          <w:sz w:val="22"/>
+          <w:szCs w:val="22"/>
+        </w:rPr>
+        <w:t>The decoder layer as the encoder layer will then go from layer </w:t>
+      </w:r>
+      <w:r>
+        <w:rPr>
+          <w:rStyle w:val="Emphasis"/>
+          <w:color w:val="333333"/>
+          <w:sz w:val="22"/>
+          <w:szCs w:val="22"/>
+        </w:rPr>
+        <w:t>l</w:t>
+      </w:r>
+      <w:r>
+        <w:rPr>
+          <w:color w:val="333333"/>
+          <w:sz w:val="22"/>
+          <w:szCs w:val="22"/>
+        </w:rPr>
+        <w:t> to layer </w:t>
+      </w:r>
+      <w:r>
+        <w:rPr>
+          <w:rStyle w:val="Emphasis"/>
+          <w:color w:val="333333"/>
+          <w:sz w:val="22"/>
+          <w:szCs w:val="22"/>
+        </w:rPr>
+        <w:t>l</w:t>
+      </w:r>
+      <w:r>
+        <w:rPr>
+          <w:color w:val="333333"/>
+          <w:sz w:val="22"/>
+          <w:szCs w:val="22"/>
+        </w:rPr>
+        <w:t>+1 up to the top layer of the </w:t>
+      </w:r>
+      <w:r>
+        <w:rPr>
+          <w:rStyle w:val="Emphasis"/>
+          <w:color w:val="333333"/>
+          <w:sz w:val="22"/>
+          <w:szCs w:val="22"/>
+        </w:rPr>
+        <w:t>N=6-layer</w:t>
+      </w:r>
+      <w:r>
+        <w:rPr>
+          <w:color w:val="333333"/>
+          <w:sz w:val="22"/>
+          <w:szCs w:val="22"/>
+        </w:rPr>
+        <w:t> transformer stack.</w:t>
+      </w:r>
+    </w:p>
+    <w:p>
+      <w:pPr>
+        <w:pStyle w:val="normal0"/>
+        <w:shd w:val="clear" w:color="auto" w:fill="FFFFFF"/>
+        <w:rPr>
+          <w:color w:val="333333"/>
+          <w:sz w:val="22"/>
+          <w:szCs w:val="22"/>
+        </w:rPr>
+      </w:pPr>
+    </w:p>
+    <w:p>
+      <w:pPr>
+        <w:ind w:left="720"/>
+        <w:rPr>
+          <w:rFonts w:ascii="Times New Roman" w:hAnsi="Times New Roman" w:cs="Times New Roman"/>
+          <w:color w:val="333333"/>
+          <w:shd w:val="clear" w:color="auto" w:fill="FFFFFF"/>
+        </w:rPr>
+      </w:pPr>
     </w:p>
     <w:sectPr>
       <w:pgSz w:w="12240" w:h="15840"/>

</xml_diff>